<commit_message>
added comment, added documentation
</commit_message>
<xml_diff>
--- a/dokumentace.docx
+++ b/dokumentace.docx
@@ -4,131 +4,168 @@
   <w:body>
     <w:p>
       <w:pPr>
-        <w:pStyle w:val="Nzev"/>
+        <w:spacing w:after="0" w:line="270" w:lineRule="atLeast"/>
         <w:jc w:val="center"/>
         <w:rPr>
-          <w:u w:val="single"/>
-        </w:rPr>
-      </w:pPr>
-      <w:r>
-        <w:rPr>
-          <w:u w:val="single"/>
-        </w:rPr>
-        <w:t>JavaGallery – Galerie v</w:t>
-      </w:r>
-      <w:r>
-        <w:rPr>
-          <w:u w:val="single"/>
-        </w:rPr>
-        <w:t> </w:t>
-      </w:r>
-      <w:r>
-        <w:rPr>
-          <w:u w:val="single"/>
-        </w:rPr>
-        <w:t>Javě</w:t>
-      </w:r>
-    </w:p>
-    <w:p>
-      <w:pPr>
-        <w:pStyle w:val="Nadpis1"/>
-        <w:jc w:val="center"/>
-      </w:pPr>
-      <w:bookmarkStart w:id="0" w:name="_Toc165751384"/>
-      <w:r>
-        <w:t>SPŠE Ječná</w:t>
-      </w:r>
-      <w:bookmarkEnd w:id="0"/>
-    </w:p>
-    <w:p>
-      <w:pPr>
-        <w:pStyle w:val="Nadpis2"/>
-        <w:jc w:val="center"/>
-      </w:pPr>
-      <w:bookmarkStart w:id="1" w:name="_Toc165751385"/>
-      <w:r>
-        <w:t>Informační technologie – obor C</w:t>
-      </w:r>
-      <w:bookmarkEnd w:id="1"/>
-    </w:p>
-    <w:p>
-      <w:pPr>
-        <w:jc w:val="center"/>
-        <w:rPr>
-          <w:rStyle w:val="Siln"/>
-          <w:rFonts w:ascii="Verdana" w:hAnsi="Verdana"/>
+          <w:rFonts w:ascii="Verdana" w:eastAsia="Times New Roman" w:hAnsi="Verdana" w:cs="Times New Roman"/>
           <w:color w:val="000000"/>
+          <w:kern w:val="0"/>
           <w:sz w:val="18"/>
           <w:szCs w:val="18"/>
-        </w:rPr>
-      </w:pPr>
-      <w:r>
-        <w:rPr>
-          <w:rStyle w:val="Siln"/>
-          <w:rFonts w:ascii="Verdana" w:hAnsi="Verdana"/>
+          <w:lang w:eastAsia="cs-CZ"/>
+          <w14:ligatures w14:val="none"/>
+        </w:rPr>
+      </w:pPr>
+      <w:r>
+        <w:rPr>
+          <w:rFonts w:ascii="Verdana" w:eastAsia="Times New Roman" w:hAnsi="Verdana" w:cs="Times New Roman"/>
+          <w:b/>
+          <w:bCs/>
           <w:color w:val="000000"/>
+          <w:kern w:val="0"/>
           <w:sz w:val="18"/>
           <w:szCs w:val="18"/>
-        </w:rPr>
-        <w:t>Střední průmyslová škola elektrotechnická, Praha 2, Ječná 30</w:t>
-      </w:r>
-    </w:p>
-    <w:p>
-      <w:pPr>
+          <w:lang w:eastAsia="cs-CZ"/>
+          <w14:ligatures w14:val="none"/>
+        </w:rPr>
+        <w:t>Střední průmyslová škola elektrotechnická</w:t>
+      </w:r>
+    </w:p>
+    <w:p>
+      <w:pPr>
+        <w:spacing w:line="276" w:lineRule="auto"/>
+        <w:ind w:left="708" w:hanging="708"/>
         <w:jc w:val="center"/>
         <w:rPr>
-          <w:rStyle w:val="Siln"/>
-          <w:rFonts w:ascii="Verdana" w:hAnsi="Verdana"/>
-          <w:color w:val="000000"/>
-          <w:sz w:val="18"/>
-          <w:szCs w:val="18"/>
-        </w:rPr>
-      </w:pPr>
-    </w:p>
-    <w:p>
-      <w:pPr>
-        <w:pStyle w:val="Podnadpis"/>
+          <w:rFonts w:cstheme="minorHAnsi"/>
+          <w:b/>
+          <w:bCs/>
+        </w:rPr>
+      </w:pPr>
+      <w:r>
+        <w:rPr>
+          <w:rFonts w:cstheme="minorHAnsi"/>
+          <w:b/>
+          <w:bCs/>
+        </w:rPr>
+        <w:t>Informační technologie</w:t>
+      </w:r>
+    </w:p>
+    <w:p>
+      <w:pPr>
+        <w:spacing w:after="6000" w:line="276" w:lineRule="auto"/>
+        <w:ind w:left="708" w:hanging="708"/>
         <w:jc w:val="center"/>
-      </w:pPr>
-      <w:r>
+        <w:rPr>
+          <w:rFonts w:cstheme="minorHAnsi"/>
+        </w:rPr>
+      </w:pPr>
+      <w:r>
+        <w:rPr>
+          <w:rFonts w:cstheme="minorHAnsi"/>
+        </w:rPr>
+        <w:t>Ječná 30, 120 00, Praha 2</w:t>
+      </w:r>
+    </w:p>
+    <w:p>
+      <w:pPr>
+        <w:spacing w:after="0" w:line="276" w:lineRule="auto"/>
+        <w:ind w:left="709" w:hanging="709"/>
+        <w:jc w:val="center"/>
+        <w:rPr>
+          <w:rFonts w:cstheme="minorHAnsi"/>
+          <w:b/>
+          <w:bCs/>
+        </w:rPr>
+      </w:pPr>
+      <w:r>
+        <w:rPr>
+          <w:rFonts w:cstheme="minorHAnsi"/>
+          <w:b/>
+          <w:bCs/>
+        </w:rPr>
+        <w:t>JavaGallery</w:t>
+      </w:r>
+    </w:p>
+    <w:p>
+      <w:pPr>
+        <w:spacing w:after="5000" w:line="276" w:lineRule="auto"/>
+        <w:ind w:left="709" w:hanging="709"/>
+        <w:jc w:val="center"/>
+        <w:rPr>
+          <w:rFonts w:cstheme="minorHAnsi"/>
+        </w:rPr>
+      </w:pPr>
+      <w:r>
+        <w:rPr>
+          <w:rFonts w:cstheme="minorHAnsi"/>
+        </w:rPr>
+        <w:t>Galerie v Javě</w:t>
+      </w:r>
+    </w:p>
+    <w:p>
+      <w:pPr>
+        <w:spacing w:after="0" w:line="276" w:lineRule="auto"/>
+        <w:ind w:left="708" w:hanging="708"/>
+        <w:jc w:val="center"/>
+        <w:rPr>
+          <w:rFonts w:cstheme="minorHAnsi"/>
+          <w:b/>
+          <w:bCs/>
+        </w:rPr>
+      </w:pPr>
+      <w:r>
+        <w:rPr>
+          <w:rFonts w:cstheme="minorHAnsi"/>
+          <w:b/>
+          <w:bCs/>
+        </w:rPr>
         <w:t>Štěpán Végh</w:t>
       </w:r>
     </w:p>
     <w:p>
       <w:pPr>
+        <w:spacing w:after="0" w:line="276" w:lineRule="auto"/>
+        <w:ind w:left="708" w:hanging="708"/>
         <w:jc w:val="center"/>
-      </w:pPr>
-      <w:r>
+        <w:rPr>
+          <w:rFonts w:cstheme="minorHAnsi"/>
+        </w:rPr>
+      </w:pPr>
+      <w:r>
+        <w:rPr>
+          <w:rFonts w:cstheme="minorHAnsi"/>
+        </w:rPr>
         <w:t>Informační technologie</w:t>
       </w:r>
     </w:p>
     <w:p>
       <w:pPr>
+        <w:spacing w:after="0" w:line="276" w:lineRule="auto"/>
+        <w:ind w:left="708" w:hanging="708"/>
         <w:jc w:val="center"/>
-      </w:pPr>
-      <w:r>
         <w:rPr>
           <w:rFonts w:cstheme="minorHAnsi"/>
         </w:rPr>
-        <w:t>©</w:t>
-      </w:r>
-      <w:r>
-        <w:t>2024</w:t>
-      </w:r>
-    </w:p>
+      </w:pPr>
+      <w:r>
+        <w:rPr>
+          <w:rFonts w:cstheme="minorHAnsi"/>
+        </w:rPr>
+        <w:t>©2024</w:t>
+      </w:r>
+      <w:r>
+        <w:rPr>
+          <w:rFonts w:cstheme="minorHAnsi"/>
+        </w:rPr>
+        <w:br w:type="page"/>
+      </w:r>
+    </w:p>
+    <w:p/>
     <w:sdt>
       <w:sdtPr>
-        <w:id w:val="-56939489"/>
-        <w:docPartObj>
-          <w:docPartGallery w:val="Table of Contents"/>
-          <w:docPartUnique/>
-        </w:docPartObj>
-      </w:sdtPr>
-      <w:sdtEndPr>
         <w:rPr>
           <w:rFonts w:asciiTheme="minorHAnsi" w:eastAsiaTheme="minorHAnsi" w:hAnsiTheme="minorHAnsi" w:cstheme="minorBidi"/>
-          <w:b/>
-          <w:bCs/>
           <w:color w:val="auto"/>
           <w:kern w:val="2"/>
           <w:sz w:val="22"/>
@@ -136,7 +173,12 @@
           <w:lang w:eastAsia="en-US"/>
           <w14:ligatures w14:val="standardContextual"/>
         </w:rPr>
-      </w:sdtEndPr>
+        <w:id w:val="1211792628"/>
+        <w:docPartObj>
+          <w:docPartGallery w:val="Table of Contents"/>
+          <w:docPartUnique/>
+        </w:docPartObj>
+      </w:sdtPr>
       <w:sdtContent>
         <w:p>
           <w:pPr>
@@ -150,11 +192,10 @@
           <w:pPr>
             <w:pStyle w:val="Obsah1"/>
             <w:tabs>
-              <w:tab w:val="right" w:leader="dot" w:pos="9062"/>
+              <w:tab w:val="right" w:leader="dot" w:pos="9060"/>
             </w:tabs>
             <w:rPr>
-              <w:rFonts w:eastAsiaTheme="minorEastAsia"/>
-              <w:noProof/>
+              <w:rStyle w:val="Hypertextovodkaz"/>
               <w:lang w:eastAsia="cs-CZ"/>
             </w:rPr>
           </w:pPr>
@@ -162,65 +203,159 @@
             <w:fldChar w:fldCharType="begin"/>
           </w:r>
           <w:r>
-            <w:instrText xml:space="preserve"> TOC \o "1-3" \h \z \u </w:instrText>
+            <w:instrText>TOC \o "1-3" \h \z \u</w:instrText>
           </w:r>
           <w:r>
             <w:fldChar w:fldCharType="separate"/>
           </w:r>
-          <w:hyperlink w:anchor="_Toc165751384" w:history="1">
+          <w:hyperlink w:anchor="_Toc12220137">
             <w:r>
               <w:rPr>
                 <w:rStyle w:val="Hypertextovodkaz"/>
-                <w:noProof/>
               </w:rPr>
-              <w:t>SPŠE Ječná</w:t>
+              <w:t>1. Cíl práce</w:t>
+            </w:r>
+            <w:r>
+              <w:tab/>
+            </w:r>
+            <w:r>
+              <w:fldChar w:fldCharType="begin"/>
+            </w:r>
+            <w:r>
+              <w:instrText>PAGEREF _Toc12220137 \h</w:instrText>
+            </w:r>
+            <w:r>
+              <w:fldChar w:fldCharType="separate"/>
             </w:r>
             <w:r>
               <w:rPr>
-                <w:noProof/>
-                <w:webHidden/>
+                <w:rStyle w:val="Hypertextovodkaz"/>
               </w:rPr>
+              <w:t>2</w:t>
+            </w:r>
+            <w:r>
+              <w:fldChar w:fldCharType="end"/>
+            </w:r>
+          </w:hyperlink>
+        </w:p>
+        <w:p>
+          <w:pPr>
+            <w:pStyle w:val="Obsah1"/>
+            <w:tabs>
+              <w:tab w:val="right" w:leader="dot" w:pos="9060"/>
+            </w:tabs>
+            <w:rPr>
+              <w:rStyle w:val="Hypertextovodkaz"/>
+              <w:lang w:eastAsia="cs-CZ"/>
+            </w:rPr>
+          </w:pPr>
+          <w:hyperlink w:anchor="_Toc908749325">
+            <w:r>
+              <w:rPr>
+                <w:rStyle w:val="Hypertextovodkaz"/>
+              </w:rPr>
+              <w:t>2. Hardware</w:t>
+            </w:r>
+            <w:r>
               <w:tab/>
             </w:r>
             <w:r>
+              <w:fldChar w:fldCharType="begin"/>
+            </w:r>
+            <w:r>
+              <w:instrText>PAGEREF _Toc908749325 \h</w:instrText>
+            </w:r>
+            <w:r>
+              <w:fldChar w:fldCharType="separate"/>
+            </w:r>
+            <w:r>
               <w:rPr>
-                <w:noProof/>
-                <w:webHidden/>
+                <w:rStyle w:val="Hypertextovodkaz"/>
               </w:rPr>
+              <w:t>3</w:t>
+            </w:r>
+            <w:r>
+              <w:fldChar w:fldCharType="end"/>
+            </w:r>
+          </w:hyperlink>
+        </w:p>
+        <w:p>
+          <w:pPr>
+            <w:pStyle w:val="Obsah1"/>
+            <w:tabs>
+              <w:tab w:val="right" w:leader="dot" w:pos="9060"/>
+            </w:tabs>
+            <w:rPr>
+              <w:rStyle w:val="Hypertextovodkaz"/>
+              <w:lang w:eastAsia="cs-CZ"/>
+            </w:rPr>
+          </w:pPr>
+          <w:hyperlink w:anchor="_Toc407503971">
+            <w:r>
+              <w:rPr>
+                <w:rStyle w:val="Hypertextovodkaz"/>
+              </w:rPr>
+              <w:t>3. Software</w:t>
+            </w:r>
+            <w:r>
+              <w:tab/>
+            </w:r>
+            <w:r>
               <w:fldChar w:fldCharType="begin"/>
             </w:r>
             <w:r>
+              <w:instrText>PAGEREF _Toc407503971 \h</w:instrText>
+            </w:r>
+            <w:r>
+              <w:fldChar w:fldCharType="separate"/>
+            </w:r>
+            <w:r>
               <w:rPr>
-                <w:noProof/>
-                <w:webHidden/>
+                <w:rStyle w:val="Hypertextovodkaz"/>
               </w:rPr>
-              <w:instrText xml:space="preserve"> PAGEREF _Toc165751384 \h </w:instrText>
-            </w:r>
+              <w:t>3</w:t>
+            </w:r>
+            <w:r>
+              <w:fldChar w:fldCharType="end"/>
+            </w:r>
+          </w:hyperlink>
+        </w:p>
+        <w:p>
+          <w:pPr>
+            <w:pStyle w:val="Obsah1"/>
+            <w:tabs>
+              <w:tab w:val="right" w:leader="dot" w:pos="9060"/>
+            </w:tabs>
+            <w:rPr>
+              <w:rStyle w:val="Hypertextovodkaz"/>
+            </w:rPr>
+          </w:pPr>
+          <w:hyperlink w:anchor="_Toc857934433">
             <w:r>
               <w:rPr>
-                <w:noProof/>
-                <w:webHidden/>
+                <w:rStyle w:val="Hypertextovodkaz"/>
               </w:rPr>
+              <w:t>4.Popis aplikace</w:t>
+            </w:r>
+            <w:r>
+              <w:tab/>
+            </w:r>
+            <w:r>
+              <w:fldChar w:fldCharType="begin"/>
+            </w:r>
+            <w:r>
+              <w:instrText>PAGEREF _Toc857934433 \h</w:instrText>
+            </w:r>
+            <w:r>
+              <w:fldChar w:fldCharType="separate"/>
             </w:r>
             <w:r>
               <w:rPr>
-                <w:noProof/>
-                <w:webHidden/>
+                <w:rStyle w:val="Hypertextovodkaz"/>
               </w:rPr>
-              <w:fldChar w:fldCharType="separate"/>
-            </w:r>
-            <w:r>
-              <w:rPr>
-                <w:noProof/>
-                <w:webHidden/>
-              </w:rPr>
-              <w:t>1</w:t>
-            </w:r>
-            <w:r>
-              <w:rPr>
-                <w:noProof/>
-                <w:webHidden/>
-              </w:rPr>
+              <w:t>3</w:t>
+            </w:r>
+            <w:r>
               <w:fldChar w:fldCharType="end"/>
             </w:r>
           </w:hyperlink>
@@ -229,169 +364,288 @@
           <w:pPr>
             <w:pStyle w:val="Obsah2"/>
             <w:tabs>
-              <w:tab w:val="right" w:leader="dot" w:pos="9062"/>
+              <w:tab w:val="right" w:leader="dot" w:pos="9060"/>
             </w:tabs>
             <w:rPr>
-              <w:rFonts w:eastAsiaTheme="minorEastAsia"/>
-              <w:noProof/>
-              <w:lang w:eastAsia="cs-CZ"/>
+              <w:rStyle w:val="Hypertextovodkaz"/>
             </w:rPr>
           </w:pPr>
-          <w:hyperlink w:anchor="_Toc165751385" w:history="1">
+          <w:hyperlink w:anchor="_Toc1263421484">
             <w:r>
               <w:rPr>
                 <w:rStyle w:val="Hypertextovodkaz"/>
-                <w:noProof/>
               </w:rPr>
-              <w:t>Informační technologie – obor C</w:t>
+              <w:t>4.1 Základní funkce</w:t>
+            </w:r>
+            <w:r>
+              <w:tab/>
+            </w:r>
+            <w:r>
+              <w:fldChar w:fldCharType="begin"/>
+            </w:r>
+            <w:r>
+              <w:instrText>PAGEREF _Toc1263421484 \h</w:instrText>
+            </w:r>
+            <w:r>
+              <w:fldChar w:fldCharType="separate"/>
             </w:r>
             <w:r>
               <w:rPr>
-                <w:noProof/>
-                <w:webHidden/>
+                <w:rStyle w:val="Hypertextovodkaz"/>
               </w:rPr>
-              <w:tab/>
-            </w:r>
-            <w:r>
-              <w:rPr>
-                <w:noProof/>
-                <w:webHidden/>
-              </w:rPr>
-              <w:fldChar w:fldCharType="begin"/>
-            </w:r>
-            <w:r>
-              <w:rPr>
-                <w:noProof/>
-                <w:webHidden/>
-              </w:rPr>
-              <w:instrText xml:space="preserve"> PAGEREF _Toc165751385 \h </w:instrText>
-            </w:r>
-            <w:r>
-              <w:rPr>
-                <w:noProof/>
-                <w:webHidden/>
-              </w:rPr>
-            </w:r>
-            <w:r>
-              <w:rPr>
-                <w:noProof/>
-                <w:webHidden/>
-              </w:rPr>
-              <w:fldChar w:fldCharType="separate"/>
-            </w:r>
-            <w:r>
-              <w:rPr>
-                <w:noProof/>
-                <w:webHidden/>
-              </w:rPr>
-              <w:t>1</w:t>
-            </w:r>
-            <w:r>
-              <w:rPr>
-                <w:noProof/>
-                <w:webHidden/>
-              </w:rPr>
+              <w:t>3</w:t>
+            </w:r>
+            <w:r>
               <w:fldChar w:fldCharType="end"/>
             </w:r>
           </w:hyperlink>
         </w:p>
         <w:p>
           <w:pPr>
-            <w:pStyle w:val="Obsah1"/>
+            <w:pStyle w:val="Obsah2"/>
             <w:tabs>
-              <w:tab w:val="left" w:pos="440"/>
-              <w:tab w:val="right" w:leader="dot" w:pos="9062"/>
+              <w:tab w:val="right" w:leader="dot" w:pos="9060"/>
             </w:tabs>
             <w:rPr>
-              <w:rFonts w:eastAsiaTheme="minorEastAsia"/>
-              <w:noProof/>
-              <w:lang w:eastAsia="cs-CZ"/>
+              <w:rStyle w:val="Hypertextovodkaz"/>
             </w:rPr>
           </w:pPr>
-          <w:hyperlink w:anchor="_Toc165751386" w:history="1">
+          <w:hyperlink w:anchor="_Toc294998593">
             <w:r>
               <w:rPr>
                 <w:rStyle w:val="Hypertextovodkaz"/>
-                <w:noProof/>
               </w:rPr>
-              <w:t>1.</w:t>
-            </w:r>
-            <w:r>
-              <w:rPr>
-                <w:rFonts w:eastAsiaTheme="minorEastAsia"/>
-                <w:noProof/>
-                <w:lang w:eastAsia="cs-CZ"/>
-              </w:rPr>
+              <w:t>4.2 Prohlížení obrázků</w:t>
+            </w:r>
+            <w:r>
               <w:tab/>
+            </w:r>
+            <w:r>
+              <w:fldChar w:fldCharType="begin"/>
+            </w:r>
+            <w:r>
+              <w:instrText>PAGEREF _Toc294998593 \h</w:instrText>
+            </w:r>
+            <w:r>
+              <w:fldChar w:fldCharType="separate"/>
             </w:r>
             <w:r>
               <w:rPr>
                 <w:rStyle w:val="Hypertextovodkaz"/>
-                <w:noProof/>
               </w:rPr>
-              <w:t>Cíl práce</w:t>
-            </w:r>
-            <w:r>
-              <w:rPr>
-                <w:noProof/>
-                <w:webHidden/>
-              </w:rPr>
-              <w:tab/>
-            </w:r>
-            <w:r>
-              <w:rPr>
-                <w:noProof/>
-                <w:webHidden/>
-              </w:rPr>
-              <w:fldChar w:fldCharType="begin"/>
-            </w:r>
-            <w:r>
-              <w:rPr>
-                <w:noProof/>
-                <w:webHidden/>
-              </w:rPr>
-              <w:instrText xml:space="preserve"> PAGEREF _Toc165751386 \h </w:instrText>
-            </w:r>
-            <w:r>
-              <w:rPr>
-                <w:noProof/>
-                <w:webHidden/>
-              </w:rPr>
-            </w:r>
-            <w:r>
-              <w:rPr>
-                <w:noProof/>
-                <w:webHidden/>
-              </w:rPr>
-              <w:fldChar w:fldCharType="separate"/>
-            </w:r>
-            <w:r>
-              <w:rPr>
-                <w:noProof/>
-                <w:webHidden/>
-              </w:rPr>
-              <w:t>2</w:t>
-            </w:r>
-            <w:r>
-              <w:rPr>
-                <w:noProof/>
-                <w:webHidden/>
-              </w:rPr>
+              <w:t>3</w:t>
+            </w:r>
+            <w:r>
               <w:fldChar w:fldCharType="end"/>
             </w:r>
           </w:hyperlink>
         </w:p>
         <w:p>
+          <w:pPr>
+            <w:pStyle w:val="Obsah2"/>
+            <w:tabs>
+              <w:tab w:val="right" w:leader="dot" w:pos="9060"/>
+            </w:tabs>
+            <w:rPr>
+              <w:rStyle w:val="Hypertextovodkaz"/>
+            </w:rPr>
+          </w:pPr>
+          <w:hyperlink w:anchor="_Toc1347311096">
+            <w:r>
+              <w:rPr>
+                <w:rStyle w:val="Hypertextovodkaz"/>
+              </w:rPr>
+              <w:t>4.3 Editace obrázků</w:t>
+            </w:r>
+            <w:r>
+              <w:tab/>
+            </w:r>
+            <w:r>
+              <w:fldChar w:fldCharType="begin"/>
+            </w:r>
+            <w:r>
+              <w:instrText>PAGEREF _Toc1347311096 \h</w:instrText>
+            </w:r>
+            <w:r>
+              <w:fldChar w:fldCharType="separate"/>
+            </w:r>
+            <w:r>
+              <w:rPr>
+                <w:rStyle w:val="Hypertextovodkaz"/>
+              </w:rPr>
+              <w:t>3</w:t>
+            </w:r>
+            <w:r>
+              <w:fldChar w:fldCharType="end"/>
+            </w:r>
+          </w:hyperlink>
+        </w:p>
+        <w:p>
+          <w:pPr>
+            <w:pStyle w:val="Obsah3"/>
+            <w:tabs>
+              <w:tab w:val="right" w:leader="dot" w:pos="9060"/>
+            </w:tabs>
+            <w:rPr>
+              <w:rStyle w:val="Hypertextovodkaz"/>
+            </w:rPr>
+          </w:pPr>
+          <w:hyperlink w:anchor="_Toc601067239">
+            <w:r>
+              <w:rPr>
+                <w:rStyle w:val="Hypertextovodkaz"/>
+              </w:rPr>
+              <w:t>4.3.1 Změna přiblížení</w:t>
+            </w:r>
+            <w:r>
+              <w:tab/>
+            </w:r>
+            <w:r>
+              <w:fldChar w:fldCharType="begin"/>
+            </w:r>
+            <w:r>
+              <w:instrText>PAGEREF _Toc601067239 \h</w:instrText>
+            </w:r>
+            <w:r>
+              <w:fldChar w:fldCharType="separate"/>
+            </w:r>
+            <w:r>
+              <w:rPr>
+                <w:rStyle w:val="Hypertextovodkaz"/>
+              </w:rPr>
+              <w:t>3</w:t>
+            </w:r>
+            <w:r>
+              <w:fldChar w:fldCharType="end"/>
+            </w:r>
+          </w:hyperlink>
+        </w:p>
+        <w:p>
+          <w:pPr>
+            <w:pStyle w:val="Obsah3"/>
+            <w:tabs>
+              <w:tab w:val="right" w:leader="dot" w:pos="9060"/>
+            </w:tabs>
+            <w:rPr>
+              <w:rStyle w:val="Hypertextovodkaz"/>
+            </w:rPr>
+          </w:pPr>
+          <w:hyperlink w:anchor="_Toc1250551123">
+            <w:r>
+              <w:rPr>
+                <w:rStyle w:val="Hypertextovodkaz"/>
+              </w:rPr>
+              <w:t>4.3.2 Změna kontrastu</w:t>
+            </w:r>
+            <w:r>
+              <w:tab/>
+            </w:r>
+            <w:r>
+              <w:fldChar w:fldCharType="begin"/>
+            </w:r>
+            <w:r>
+              <w:instrText>PAGEREF _Toc1250551123 \h</w:instrText>
+            </w:r>
+            <w:r>
+              <w:fldChar w:fldCharType="separate"/>
+            </w:r>
+            <w:r>
+              <w:rPr>
+                <w:rStyle w:val="Hypertextovodkaz"/>
+              </w:rPr>
+              <w:t>3</w:t>
+            </w:r>
+            <w:r>
+              <w:fldChar w:fldCharType="end"/>
+            </w:r>
+          </w:hyperlink>
+        </w:p>
+        <w:p>
+          <w:pPr>
+            <w:pStyle w:val="Obsah3"/>
+            <w:tabs>
+              <w:tab w:val="right" w:leader="dot" w:pos="9060"/>
+            </w:tabs>
+            <w:rPr>
+              <w:rStyle w:val="Hypertextovodkaz"/>
+            </w:rPr>
+          </w:pPr>
+          <w:hyperlink w:anchor="_Toc948277226">
+            <w:r>
+              <w:rPr>
+                <w:rStyle w:val="Hypertextovodkaz"/>
+              </w:rPr>
+              <w:t>4.3.3 Černobílé zobrazení</w:t>
+            </w:r>
+            <w:r>
+              <w:tab/>
+            </w:r>
+            <w:r>
+              <w:fldChar w:fldCharType="begin"/>
+            </w:r>
+            <w:r>
+              <w:instrText>PAGEREF _Toc948277226 \h</w:instrText>
+            </w:r>
+            <w:r>
+              <w:fldChar w:fldCharType="separate"/>
+            </w:r>
+            <w:r>
+              <w:rPr>
+                <w:rStyle w:val="Hypertextovodkaz"/>
+              </w:rPr>
+              <w:t>4</w:t>
+            </w:r>
+            <w:r>
+              <w:fldChar w:fldCharType="end"/>
+            </w:r>
+          </w:hyperlink>
+        </w:p>
+        <w:p>
+          <w:pPr>
+            <w:pStyle w:val="Obsah3"/>
+            <w:tabs>
+              <w:tab w:val="right" w:leader="dot" w:pos="9060"/>
+            </w:tabs>
+            <w:rPr>
+              <w:rStyle w:val="Hypertextovodkaz"/>
+            </w:rPr>
+          </w:pPr>
+          <w:hyperlink w:anchor="_Toc1232504173">
+            <w:r>
+              <w:rPr>
+                <w:rStyle w:val="Hypertextovodkaz"/>
+              </w:rPr>
+              <w:t>4.3.4 Změna jasu</w:t>
+            </w:r>
+            <w:r>
+              <w:tab/>
+            </w:r>
+            <w:r>
+              <w:fldChar w:fldCharType="begin"/>
+            </w:r>
+            <w:r>
+              <w:instrText>PAGEREF _Toc1232504173 \h</w:instrText>
+            </w:r>
+            <w:r>
+              <w:fldChar w:fldCharType="separate"/>
+            </w:r>
+            <w:r>
+              <w:rPr>
+                <w:rStyle w:val="Hypertextovodkaz"/>
+              </w:rPr>
+              <w:t>4</w:t>
+            </w:r>
+            <w:r>
+              <w:fldChar w:fldCharType="end"/>
+            </w:r>
+          </w:hyperlink>
           <w:r>
-            <w:rPr>
-              <w:b/>
-              <w:bCs/>
-            </w:rPr>
             <w:fldChar w:fldCharType="end"/>
           </w:r>
         </w:p>
       </w:sdtContent>
     </w:sdt>
+    <w:p/>
     <w:p>
       <w:pPr>
         <w:jc w:val="center"/>
@@ -405,23 +659,22 @@
     <w:p>
       <w:pPr>
         <w:pStyle w:val="Nadpis1"/>
-        <w:numPr>
-          <w:ilvl w:val="0"/>
-          <w:numId w:val="1"/>
-        </w:numPr>
-      </w:pPr>
-      <w:bookmarkStart w:id="2" w:name="_Toc165751386"/>
+      </w:pPr>
+      <w:bookmarkStart w:id="0" w:name="_Toc12220137"/>
+      <w:r>
+        <w:lastRenderedPageBreak/>
+        <w:t xml:space="preserve">1. </w:t>
+      </w:r>
       <w:r>
         <w:t>Cíl práce</w:t>
       </w:r>
-      <w:bookmarkEnd w:id="2"/>
-    </w:p>
-    <w:p>
-      <w:pPr>
-        <w:rPr>
-          <w:sz w:val="28"/>
-          <w:szCs w:val="28"/>
-          <w:lang w:val="en-US"/>
+      <w:bookmarkEnd w:id="0"/>
+    </w:p>
+    <w:p>
+      <w:pPr>
+        <w:rPr>
+          <w:sz w:val="28"/>
+          <w:szCs w:val="28"/>
         </w:rPr>
       </w:pPr>
       <w:r>
@@ -485,6 +738,626 @@
         <w:t>plikace změnit.</w:t>
       </w:r>
     </w:p>
+    <w:p>
+      <w:pPr>
+        <w:pStyle w:val="Nadpis1"/>
+      </w:pPr>
+      <w:bookmarkStart w:id="1" w:name="_Toc908749325"/>
+      <w:r>
+        <w:t>2.</w:t>
+      </w:r>
+      <w:r>
+        <w:t xml:space="preserve"> </w:t>
+      </w:r>
+      <w:r>
+        <w:t>Hardware</w:t>
+      </w:r>
+      <w:bookmarkEnd w:id="1"/>
+    </w:p>
+    <w:p>
+      <w:pPr>
+        <w:rPr>
+          <w:sz w:val="28"/>
+          <w:szCs w:val="28"/>
+        </w:rPr>
+      </w:pPr>
+      <w:r>
+        <w:rPr>
+          <w:sz w:val="28"/>
+          <w:szCs w:val="28"/>
+        </w:rPr>
+        <w:t xml:space="preserve">Procesor a grafická karta může být </w:t>
+      </w:r>
+      <w:r>
+        <w:rPr>
+          <w:b/>
+          <w:bCs/>
+          <w:sz w:val="28"/>
+          <w:szCs w:val="28"/>
+        </w:rPr>
+        <w:t>jakákoli</w:t>
+      </w:r>
+      <w:r>
+        <w:rPr>
+          <w:sz w:val="28"/>
+          <w:szCs w:val="28"/>
+        </w:rPr>
+        <w:t>.</w:t>
+      </w:r>
+    </w:p>
+    <w:p>
+      <w:pPr>
+        <w:pStyle w:val="Nadpis1"/>
+      </w:pPr>
+      <w:bookmarkStart w:id="2" w:name="_Toc407503971"/>
+      <w:r>
+        <w:t>3.</w:t>
+      </w:r>
+      <w:r>
+        <w:t xml:space="preserve"> </w:t>
+      </w:r>
+      <w:r>
+        <w:t>Software</w:t>
+      </w:r>
+      <w:bookmarkEnd w:id="2"/>
+    </w:p>
+    <w:p>
+      <w:pPr>
+        <w:rPr>
+          <w:sz w:val="28"/>
+          <w:szCs w:val="28"/>
+        </w:rPr>
+      </w:pPr>
+      <w:r>
+        <w:rPr>
+          <w:sz w:val="28"/>
+          <w:szCs w:val="28"/>
+        </w:rPr>
+        <w:t>Pro spuštění této aplikace budete potřebovat nějaké Java IDE (</w:t>
+      </w:r>
+      <w:proofErr w:type="spellStart"/>
+      <w:r>
+        <w:rPr>
+          <w:sz w:val="28"/>
+          <w:szCs w:val="28"/>
+        </w:rPr>
+        <w:t>výv</w:t>
+      </w:r>
+      <w:proofErr w:type="spellEnd"/>
+      <w:r>
+        <w:rPr>
+          <w:sz w:val="28"/>
+          <w:szCs w:val="28"/>
+        </w:rPr>
+        <w:t xml:space="preserve">. </w:t>
+      </w:r>
+      <w:r>
+        <w:rPr>
+          <w:sz w:val="28"/>
+          <w:szCs w:val="28"/>
+        </w:rPr>
+        <w:t>p</w:t>
+      </w:r>
+      <w:r>
+        <w:rPr>
+          <w:sz w:val="28"/>
+          <w:szCs w:val="28"/>
+        </w:rPr>
+        <w:t xml:space="preserve">rostředí), nejlépe </w:t>
+      </w:r>
+      <w:proofErr w:type="spellStart"/>
+      <w:r>
+        <w:rPr>
+          <w:sz w:val="28"/>
+          <w:szCs w:val="28"/>
+        </w:rPr>
+        <w:t>Intellij</w:t>
+      </w:r>
+      <w:proofErr w:type="spellEnd"/>
+      <w:r>
+        <w:rPr>
+          <w:sz w:val="28"/>
+          <w:szCs w:val="28"/>
+        </w:rPr>
+        <w:t xml:space="preserve"> IDEA nebo </w:t>
+      </w:r>
+      <w:proofErr w:type="spellStart"/>
+      <w:r>
+        <w:rPr>
+          <w:sz w:val="28"/>
+          <w:szCs w:val="28"/>
+        </w:rPr>
+        <w:t>Eclipse</w:t>
+      </w:r>
+      <w:proofErr w:type="spellEnd"/>
+      <w:r>
+        <w:rPr>
+          <w:sz w:val="28"/>
+          <w:szCs w:val="28"/>
+        </w:rPr>
+        <w:t xml:space="preserve"> a verz</w:t>
+      </w:r>
+      <w:r>
+        <w:rPr>
+          <w:sz w:val="28"/>
+          <w:szCs w:val="28"/>
+        </w:rPr>
+        <w:t>i</w:t>
+      </w:r>
+      <w:r>
+        <w:rPr>
+          <w:sz w:val="28"/>
+          <w:szCs w:val="28"/>
+        </w:rPr>
+        <w:t xml:space="preserve"> </w:t>
+      </w:r>
+      <w:r>
+        <w:rPr>
+          <w:sz w:val="28"/>
+          <w:szCs w:val="28"/>
+        </w:rPr>
+        <w:t>Jav</w:t>
+      </w:r>
+      <w:r>
+        <w:rPr>
+          <w:sz w:val="28"/>
+          <w:szCs w:val="28"/>
+        </w:rPr>
+        <w:t>y</w:t>
+      </w:r>
+      <w:r>
+        <w:rPr>
+          <w:sz w:val="28"/>
+          <w:szCs w:val="28"/>
+        </w:rPr>
+        <w:t xml:space="preserve"> 21</w:t>
+      </w:r>
+      <w:r>
+        <w:rPr>
+          <w:sz w:val="28"/>
+          <w:szCs w:val="28"/>
+        </w:rPr>
+        <w:t>.</w:t>
+      </w:r>
+      <w:r>
+        <w:rPr>
+          <w:sz w:val="28"/>
+          <w:szCs w:val="28"/>
+        </w:rPr>
+        <w:t xml:space="preserve"> Žádné další externí knihovny nejsou potřeba.</w:t>
+      </w:r>
+    </w:p>
+    <w:p>
+      <w:pPr>
+        <w:pStyle w:val="Nadpis1"/>
+      </w:pPr>
+      <w:bookmarkStart w:id="3" w:name="_Toc857934433"/>
+      <w:r>
+        <w:t>4.Popis aplikace</w:t>
+      </w:r>
+      <w:bookmarkEnd w:id="3"/>
+    </w:p>
+    <w:p/>
+    <w:p>
+      <w:pPr>
+        <w:pStyle w:val="Nadpis2"/>
+      </w:pPr>
+      <w:bookmarkStart w:id="4" w:name="_Toc1263421484"/>
+      <w:r>
+        <w:t>4.1 Základní funkce</w:t>
+      </w:r>
+      <w:bookmarkEnd w:id="4"/>
+    </w:p>
+    <w:p>
+      <w:pPr>
+        <w:rPr>
+          <w:sz w:val="28"/>
+          <w:szCs w:val="28"/>
+        </w:rPr>
+      </w:pPr>
+      <w:r>
+        <w:rPr>
+          <w:sz w:val="28"/>
+          <w:szCs w:val="28"/>
+        </w:rPr>
+        <w:t>Aplikace umožňuje uživateli nahrát obrázky ze složky, kterou si vybere v počítači</w:t>
+      </w:r>
+      <w:r>
+        <w:rPr>
+          <w:sz w:val="28"/>
+          <w:szCs w:val="28"/>
+        </w:rPr>
+        <w:t>. Dále má na výběr přejít na další obrázek, předchozí obrázek</w:t>
+      </w:r>
+      <w:r>
+        <w:rPr>
+          <w:sz w:val="28"/>
+          <w:szCs w:val="28"/>
+        </w:rPr>
+        <w:t>, editovat současný obrázek, smazat obrázek, ukončit aplikaci.</w:t>
+      </w:r>
+      <w:r>
+        <w:rPr>
+          <w:sz w:val="28"/>
+          <w:szCs w:val="28"/>
+        </w:rPr>
+        <w:t xml:space="preserve"> Pokud je uživatel na prvním obrázku, může změnit umístění složky s obrázky tlačítkem “</w:t>
+      </w:r>
+      <w:proofErr w:type="spellStart"/>
+      <w:r>
+        <w:rPr>
+          <w:sz w:val="28"/>
+          <w:szCs w:val="28"/>
+        </w:rPr>
+        <w:t>Pack</w:t>
+      </w:r>
+      <w:proofErr w:type="spellEnd"/>
+      <w:r>
+        <w:rPr>
+          <w:sz w:val="28"/>
+          <w:szCs w:val="28"/>
+        </w:rPr>
+        <w:t>”.</w:t>
+      </w:r>
+    </w:p>
+    <w:p>
+      <w:pPr>
+        <w:pStyle w:val="Nadpis2"/>
+      </w:pPr>
+      <w:bookmarkStart w:id="5" w:name="_Toc294998593"/>
+      <w:r>
+        <w:t>4.2 Prohlížení obrázků</w:t>
+      </w:r>
+      <w:bookmarkEnd w:id="5"/>
+    </w:p>
+    <w:p>
+      <w:pPr>
+        <w:rPr>
+          <w:sz w:val="28"/>
+          <w:szCs w:val="28"/>
+        </w:rPr>
+      </w:pPr>
+      <w:r>
+        <w:rPr>
+          <w:sz w:val="28"/>
+          <w:szCs w:val="28"/>
+        </w:rPr>
+        <w:t>Uživatel si může po vybrání složky s obrázky</w:t>
+      </w:r>
+      <w:r>
+        <w:rPr>
+          <w:sz w:val="28"/>
+          <w:szCs w:val="28"/>
+        </w:rPr>
+        <w:t xml:space="preserve"> a po načtení obrázků tlačítkem “</w:t>
+      </w:r>
+      <w:proofErr w:type="spellStart"/>
+      <w:r>
+        <w:rPr>
+          <w:sz w:val="28"/>
+          <w:szCs w:val="28"/>
+        </w:rPr>
+        <w:t>Load</w:t>
+      </w:r>
+      <w:proofErr w:type="spellEnd"/>
+      <w:r>
+        <w:rPr>
+          <w:sz w:val="28"/>
+          <w:szCs w:val="28"/>
+        </w:rPr>
+        <w:t>” (načíst)</w:t>
+      </w:r>
+      <w:r>
+        <w:rPr>
+          <w:sz w:val="28"/>
+          <w:szCs w:val="28"/>
+        </w:rPr>
+        <w:t xml:space="preserve"> pomocí tlačítek “</w:t>
+      </w:r>
+      <w:proofErr w:type="spellStart"/>
+      <w:r>
+        <w:rPr>
+          <w:sz w:val="28"/>
+          <w:szCs w:val="28"/>
+        </w:rPr>
+        <w:t>Next</w:t>
+      </w:r>
+      <w:proofErr w:type="spellEnd"/>
+      <w:r>
+        <w:rPr>
+          <w:sz w:val="28"/>
+          <w:szCs w:val="28"/>
+        </w:rPr>
+        <w:t>”</w:t>
+      </w:r>
+      <w:r>
+        <w:rPr>
+          <w:sz w:val="28"/>
+          <w:szCs w:val="28"/>
+        </w:rPr>
+        <w:t xml:space="preserve"> (další)</w:t>
+      </w:r>
+      <w:r>
+        <w:rPr>
+          <w:sz w:val="28"/>
+          <w:szCs w:val="28"/>
+        </w:rPr>
+        <w:t xml:space="preserve"> a “</w:t>
+      </w:r>
+      <w:proofErr w:type="spellStart"/>
+      <w:r>
+        <w:rPr>
+          <w:sz w:val="28"/>
+          <w:szCs w:val="28"/>
+        </w:rPr>
+        <w:t>Previous</w:t>
+      </w:r>
+      <w:proofErr w:type="spellEnd"/>
+      <w:r>
+        <w:rPr>
+          <w:sz w:val="28"/>
+          <w:szCs w:val="28"/>
+        </w:rPr>
+        <w:t>”</w:t>
+      </w:r>
+      <w:r>
+        <w:rPr>
+          <w:sz w:val="28"/>
+          <w:szCs w:val="28"/>
+        </w:rPr>
+        <w:t xml:space="preserve"> (předchozí)</w:t>
+      </w:r>
+      <w:r>
+        <w:rPr>
+          <w:sz w:val="28"/>
+          <w:szCs w:val="28"/>
+        </w:rPr>
+        <w:t xml:space="preserve"> prohlížet jednotlivé obráz</w:t>
+      </w:r>
+      <w:r>
+        <w:rPr>
+          <w:sz w:val="28"/>
+          <w:szCs w:val="28"/>
+        </w:rPr>
+        <w:t>ky ve složce. Pro vymazání obrázku použijte tlačítko “</w:t>
+      </w:r>
+      <w:proofErr w:type="spellStart"/>
+      <w:r>
+        <w:rPr>
+          <w:sz w:val="28"/>
+          <w:szCs w:val="28"/>
+        </w:rPr>
+        <w:t>Delete</w:t>
+      </w:r>
+      <w:proofErr w:type="spellEnd"/>
+      <w:r>
+        <w:rPr>
+          <w:sz w:val="28"/>
+          <w:szCs w:val="28"/>
+        </w:rPr>
+        <w:t>”</w:t>
+      </w:r>
+      <w:r>
+        <w:rPr>
+          <w:sz w:val="28"/>
+          <w:szCs w:val="28"/>
+        </w:rPr>
+        <w:t xml:space="preserve"> (smazat).</w:t>
+      </w:r>
+      <w:r>
+        <w:rPr>
+          <w:sz w:val="28"/>
+          <w:szCs w:val="28"/>
+        </w:rPr>
+        <w:t xml:space="preserve"> Pokud si chcete zobrazit přehled všech obrázků, použijte tlačítko “Show </w:t>
+      </w:r>
+      <w:proofErr w:type="spellStart"/>
+      <w:r>
+        <w:rPr>
+          <w:sz w:val="28"/>
+          <w:szCs w:val="28"/>
+        </w:rPr>
+        <w:t>Grid</w:t>
+      </w:r>
+      <w:proofErr w:type="spellEnd"/>
+      <w:r>
+        <w:rPr>
+          <w:sz w:val="28"/>
+          <w:szCs w:val="28"/>
+        </w:rPr>
+        <w:t>” (přehled). Pro zobrazení vl</w:t>
+      </w:r>
+      <w:r>
+        <w:rPr>
+          <w:sz w:val="28"/>
+          <w:szCs w:val="28"/>
+        </w:rPr>
+        <w:t>astností obrázku slouží tlačítko “</w:t>
+      </w:r>
+      <w:proofErr w:type="spellStart"/>
+      <w:r>
+        <w:rPr>
+          <w:sz w:val="28"/>
+          <w:szCs w:val="28"/>
+        </w:rPr>
+        <w:t>Properties</w:t>
+      </w:r>
+      <w:proofErr w:type="spellEnd"/>
+      <w:r>
+        <w:rPr>
+          <w:sz w:val="28"/>
+          <w:szCs w:val="28"/>
+        </w:rPr>
+        <w:t>” (vlastnosti).</w:t>
+      </w:r>
+    </w:p>
+    <w:p>
+      <w:pPr>
+        <w:pStyle w:val="Nadpis2"/>
+      </w:pPr>
+      <w:bookmarkStart w:id="6" w:name="_Toc1347311096"/>
+      <w:r>
+        <w:t>4.3 Editace obrázků</w:t>
+      </w:r>
+      <w:bookmarkEnd w:id="6"/>
+    </w:p>
+    <w:p>
+      <w:pPr>
+        <w:rPr>
+          <w:sz w:val="28"/>
+          <w:szCs w:val="28"/>
+        </w:rPr>
+      </w:pPr>
+      <w:r>
+        <w:rPr>
+          <w:sz w:val="28"/>
+          <w:szCs w:val="28"/>
+        </w:rPr>
+        <w:t>Pro</w:t>
+      </w:r>
+      <w:r>
+        <w:rPr>
+          <w:sz w:val="28"/>
+          <w:szCs w:val="28"/>
+        </w:rPr>
+        <w:t xml:space="preserve"> editaci obrázků použijte tlačítko “Edit” (upravit). Otevře se vám nabídka s možnostmi úprav </w:t>
+      </w:r>
+      <w:r>
+        <w:rPr>
+          <w:sz w:val="28"/>
+          <w:szCs w:val="28"/>
+        </w:rPr>
+        <w:t>obrázků.</w:t>
+      </w:r>
+    </w:p>
+    <w:p>
+      <w:pPr>
+        <w:rPr>
+          <w:sz w:val="28"/>
+          <w:szCs w:val="28"/>
+        </w:rPr>
+      </w:pPr>
+    </w:p>
+    <w:p>
+      <w:pPr>
+        <w:pStyle w:val="Nadpis3"/>
+      </w:pPr>
+      <w:bookmarkStart w:id="7" w:name="_Toc601067239"/>
+      <w:r>
+        <w:t>4.3.1 Změna přiblížení</w:t>
+      </w:r>
+      <w:bookmarkEnd w:id="7"/>
+    </w:p>
+    <w:p>
+      <w:r>
+        <w:t>Stiskněte tlačítko “Zoom” a zadejte určený násobek přiblížení. 2 = 2x přib</w:t>
+      </w:r>
+      <w:r>
+        <w:t>l</w:t>
+      </w:r>
+      <w:r>
+        <w:t>ížení, 4 = 4x přiblížení atd...</w:t>
+      </w:r>
+    </w:p>
+    <w:p>
+      <w:r>
+        <w:t>Velikost největšího přiblížení závisí na velikosti paměti počítače.</w:t>
+      </w:r>
+    </w:p>
+    <w:p>
+      <w:pPr>
+        <w:pStyle w:val="Nadpis3"/>
+      </w:pPr>
+      <w:bookmarkStart w:id="8" w:name="_Toc1250551123"/>
+      <w:r>
+        <w:lastRenderedPageBreak/>
+        <w:t>4.3.2 Změna kontrastu</w:t>
+      </w:r>
+      <w:bookmarkEnd w:id="8"/>
+    </w:p>
+    <w:p>
+      <w:r>
+        <w:t>Stiskněte tlačítko “</w:t>
+      </w:r>
+      <w:proofErr w:type="spellStart"/>
+      <w:r>
+        <w:t>Change</w:t>
+      </w:r>
+      <w:proofErr w:type="spellEnd"/>
+      <w:r>
+        <w:t xml:space="preserve"> </w:t>
+      </w:r>
+      <w:proofErr w:type="spellStart"/>
+      <w:r>
+        <w:t>contrast</w:t>
+      </w:r>
+      <w:proofErr w:type="spellEnd"/>
+      <w:r>
+        <w:t>” a posuvníkem si nastavte požadovaný kontrast. Obrázek můžete uložit.</w:t>
+      </w:r>
+    </w:p>
+    <w:p>
+      <w:pPr>
+        <w:pStyle w:val="Nadpis3"/>
+      </w:pPr>
+      <w:bookmarkStart w:id="9" w:name="_Toc948277226"/>
+      <w:r>
+        <w:t xml:space="preserve">4.3.3 </w:t>
+      </w:r>
+      <w:r>
+        <w:t>Černobílé zobrazení</w:t>
+      </w:r>
+      <w:bookmarkEnd w:id="9"/>
+    </w:p>
+    <w:p>
+      <w:r>
+        <w:t xml:space="preserve">Stiskněte tlačítko “Show in Black and </w:t>
+      </w:r>
+      <w:proofErr w:type="spellStart"/>
+      <w:r>
+        <w:t>White</w:t>
+      </w:r>
+      <w:proofErr w:type="spellEnd"/>
+      <w:r>
+        <w:t>” pro zobrazení černobílé verze obrázku. Stiskněte znovu pro uložení</w:t>
+      </w:r>
+      <w:r>
+        <w:t xml:space="preserve"> obrázku.</w:t>
+      </w:r>
+    </w:p>
+    <w:p>
+      <w:pPr>
+        <w:pStyle w:val="Nadpis3"/>
+      </w:pPr>
+      <w:bookmarkStart w:id="10" w:name="_Toc1232504173"/>
+      <w:r>
+        <w:t>4.3.4 Změna jasu</w:t>
+      </w:r>
+      <w:bookmarkEnd w:id="10"/>
+    </w:p>
+    <w:p>
+      <w:r>
+        <w:t>Stiskněte tlačítko “</w:t>
+      </w:r>
+      <w:proofErr w:type="spellStart"/>
+      <w:r>
+        <w:t>Change</w:t>
+      </w:r>
+      <w:proofErr w:type="spellEnd"/>
+      <w:r>
+        <w:t xml:space="preserve"> </w:t>
+      </w:r>
+      <w:proofErr w:type="spellStart"/>
+      <w:r>
+        <w:t>brightness</w:t>
+      </w:r>
+      <w:proofErr w:type="spellEnd"/>
+      <w:r>
+        <w:t>” a posuvníkem si nastavte požadovaný jas. Obrázek můžete uložit.</w:t>
+      </w:r>
+    </w:p>
+    <w:p/>
+    <w:p/>
     <w:p/>
     <w:sectPr>
       <w:pgSz w:w="11906" w:h="16838"/>
@@ -587,7 +1460,96 @@
       </w:pPr>
     </w:lvl>
   </w:abstractNum>
-  <w:num w:numId="1" w16cid:durableId="1075470545">
+  <w:abstractNum w:abstractNumId="1" w15:restartNumberingAfterBreak="0">
+    <w:nsid w:val="2F8DB175"/>
+    <w:multiLevelType w:val="hybridMultilevel"/>
+    <w:tmpl w:val="802471C8"/>
+    <w:lvl w:ilvl="0" w:tplc="6512C1F2">
+      <w:start w:val="1"/>
+      <w:numFmt w:val="decimal"/>
+      <w:lvlText w:val="%1."/>
+      <w:lvlJc w:val="left"/>
+      <w:pPr>
+        <w:ind w:left="720" w:hanging="360"/>
+      </w:pPr>
+    </w:lvl>
+    <w:lvl w:ilvl="1" w:tplc="D1ECD75A">
+      <w:start w:val="1"/>
+      <w:numFmt w:val="lowerLetter"/>
+      <w:lvlText w:val="%2."/>
+      <w:lvlJc w:val="left"/>
+      <w:pPr>
+        <w:ind w:left="1440" w:hanging="360"/>
+      </w:pPr>
+    </w:lvl>
+    <w:lvl w:ilvl="2" w:tplc="43B49C9C">
+      <w:start w:val="1"/>
+      <w:numFmt w:val="lowerRoman"/>
+      <w:lvlText w:val="%3."/>
+      <w:lvlJc w:val="right"/>
+      <w:pPr>
+        <w:ind w:left="2160" w:hanging="180"/>
+      </w:pPr>
+    </w:lvl>
+    <w:lvl w:ilvl="3" w:tplc="90FC9B04">
+      <w:start w:val="1"/>
+      <w:numFmt w:val="decimal"/>
+      <w:lvlText w:val="%4."/>
+      <w:lvlJc w:val="left"/>
+      <w:pPr>
+        <w:ind w:left="2880" w:hanging="360"/>
+      </w:pPr>
+    </w:lvl>
+    <w:lvl w:ilvl="4" w:tplc="68D658C4">
+      <w:start w:val="1"/>
+      <w:numFmt w:val="lowerLetter"/>
+      <w:lvlText w:val="%5."/>
+      <w:lvlJc w:val="left"/>
+      <w:pPr>
+        <w:ind w:left="3600" w:hanging="360"/>
+      </w:pPr>
+    </w:lvl>
+    <w:lvl w:ilvl="5" w:tplc="E0745C20">
+      <w:start w:val="1"/>
+      <w:numFmt w:val="lowerRoman"/>
+      <w:lvlText w:val="%6."/>
+      <w:lvlJc w:val="right"/>
+      <w:pPr>
+        <w:ind w:left="4320" w:hanging="180"/>
+      </w:pPr>
+    </w:lvl>
+    <w:lvl w:ilvl="6" w:tplc="CB867568">
+      <w:start w:val="1"/>
+      <w:numFmt w:val="decimal"/>
+      <w:lvlText w:val="%7."/>
+      <w:lvlJc w:val="left"/>
+      <w:pPr>
+        <w:ind w:left="5040" w:hanging="360"/>
+      </w:pPr>
+    </w:lvl>
+    <w:lvl w:ilvl="7" w:tplc="A47CBBA4">
+      <w:start w:val="1"/>
+      <w:numFmt w:val="lowerLetter"/>
+      <w:lvlText w:val="%8."/>
+      <w:lvlJc w:val="left"/>
+      <w:pPr>
+        <w:ind w:left="5760" w:hanging="360"/>
+      </w:pPr>
+    </w:lvl>
+    <w:lvl w:ilvl="8" w:tplc="014E6D4A">
+      <w:start w:val="1"/>
+      <w:numFmt w:val="lowerRoman"/>
+      <w:lvlText w:val="%9."/>
+      <w:lvlJc w:val="right"/>
+      <w:pPr>
+        <w:ind w:left="6480" w:hanging="180"/>
+      </w:pPr>
+    </w:lvl>
+  </w:abstractNum>
+  <w:num w:numId="1" w16cid:durableId="449710352">
+    <w:abstractNumId w:val="1"/>
+  </w:num>
+  <w:num w:numId="2" w16cid:durableId="1075470545">
     <w:abstractNumId w:val="0"/>
   </w:num>
 </w:numbering>
@@ -993,6 +1955,7 @@
   <w:style w:type="paragraph" w:default="1" w:styleId="Normln">
     <w:name w:val="Normal"/>
     <w:qFormat/>
+    <w:rsid w:val="3940B28B"/>
   </w:style>
   <w:style w:type="paragraph" w:styleId="Nadpis1">
     <w:name w:val="heading 1"/>
@@ -1001,7 +1964,7 @@
     <w:link w:val="Nadpis1Char"/>
     <w:uiPriority w:val="9"/>
     <w:qFormat/>
-    <w:rsid w:val="003C79F2"/>
+    <w:rsid w:val="3940B28B"/>
     <w:pPr>
       <w:keepNext/>
       <w:keepLines/>
@@ -1023,7 +1986,7 @@
     <w:uiPriority w:val="9"/>
     <w:unhideWhenUsed/>
     <w:qFormat/>
-    <w:rsid w:val="00A707A2"/>
+    <w:rsid w:val="3940B28B"/>
     <w:pPr>
       <w:keepNext/>
       <w:keepLines/>
@@ -1035,6 +1998,152 @@
       <w:color w:val="2F5496" w:themeColor="accent1" w:themeShade="BF"/>
       <w:sz w:val="26"/>
       <w:szCs w:val="26"/>
+    </w:rPr>
+  </w:style>
+  <w:style w:type="paragraph" w:styleId="Nadpis3">
+    <w:name w:val="heading 3"/>
+    <w:basedOn w:val="Normln"/>
+    <w:next w:val="Normln"/>
+    <w:link w:val="Nadpis3Char"/>
+    <w:uiPriority w:val="9"/>
+    <w:unhideWhenUsed/>
+    <w:qFormat/>
+    <w:rsid w:val="3940B28B"/>
+    <w:pPr>
+      <w:keepNext/>
+      <w:keepLines/>
+      <w:spacing w:before="40" w:after="0"/>
+      <w:outlineLvl w:val="2"/>
+    </w:pPr>
+    <w:rPr>
+      <w:rFonts w:asciiTheme="majorHAnsi" w:eastAsiaTheme="majorEastAsia" w:hAnsiTheme="majorHAnsi" w:cstheme="majorBidi"/>
+      <w:color w:val="1F3763"/>
+      <w:sz w:val="24"/>
+      <w:szCs w:val="24"/>
+    </w:rPr>
+  </w:style>
+  <w:style w:type="paragraph" w:styleId="Nadpis4">
+    <w:name w:val="heading 4"/>
+    <w:basedOn w:val="Normln"/>
+    <w:next w:val="Normln"/>
+    <w:uiPriority w:val="9"/>
+    <w:unhideWhenUsed/>
+    <w:qFormat/>
+    <w:rsid w:val="3940B28B"/>
+    <w:pPr>
+      <w:keepNext/>
+      <w:keepLines/>
+      <w:spacing w:before="40" w:after="0"/>
+      <w:outlineLvl w:val="3"/>
+    </w:pPr>
+    <w:rPr>
+      <w:rFonts w:asciiTheme="majorHAnsi" w:eastAsiaTheme="majorEastAsia" w:hAnsiTheme="majorHAnsi" w:cstheme="majorBidi"/>
+      <w:i/>
+      <w:iCs/>
+      <w:color w:val="2F5496" w:themeColor="accent1" w:themeShade="BF"/>
+    </w:rPr>
+  </w:style>
+  <w:style w:type="paragraph" w:styleId="Nadpis5">
+    <w:name w:val="heading 5"/>
+    <w:basedOn w:val="Normln"/>
+    <w:next w:val="Normln"/>
+    <w:uiPriority w:val="9"/>
+    <w:unhideWhenUsed/>
+    <w:qFormat/>
+    <w:rsid w:val="3940B28B"/>
+    <w:pPr>
+      <w:keepNext/>
+      <w:keepLines/>
+      <w:spacing w:before="40" w:after="0"/>
+      <w:outlineLvl w:val="4"/>
+    </w:pPr>
+    <w:rPr>
+      <w:rFonts w:asciiTheme="majorHAnsi" w:eastAsiaTheme="majorEastAsia" w:hAnsiTheme="majorHAnsi" w:cstheme="majorBidi"/>
+      <w:color w:val="2F5496" w:themeColor="accent1" w:themeShade="BF"/>
+    </w:rPr>
+  </w:style>
+  <w:style w:type="paragraph" w:styleId="Nadpis6">
+    <w:name w:val="heading 6"/>
+    <w:basedOn w:val="Normln"/>
+    <w:next w:val="Normln"/>
+    <w:uiPriority w:val="9"/>
+    <w:unhideWhenUsed/>
+    <w:qFormat/>
+    <w:rsid w:val="3940B28B"/>
+    <w:pPr>
+      <w:keepNext/>
+      <w:keepLines/>
+      <w:spacing w:before="40" w:after="0"/>
+      <w:outlineLvl w:val="5"/>
+    </w:pPr>
+    <w:rPr>
+      <w:rFonts w:asciiTheme="majorHAnsi" w:eastAsiaTheme="majorEastAsia" w:hAnsiTheme="majorHAnsi" w:cstheme="majorBidi"/>
+      <w:color w:val="1F3763"/>
+    </w:rPr>
+  </w:style>
+  <w:style w:type="paragraph" w:styleId="Nadpis7">
+    <w:name w:val="heading 7"/>
+    <w:basedOn w:val="Normln"/>
+    <w:next w:val="Normln"/>
+    <w:uiPriority w:val="9"/>
+    <w:unhideWhenUsed/>
+    <w:qFormat/>
+    <w:rsid w:val="3940B28B"/>
+    <w:pPr>
+      <w:keepNext/>
+      <w:keepLines/>
+      <w:spacing w:before="40" w:after="0"/>
+      <w:outlineLvl w:val="6"/>
+    </w:pPr>
+    <w:rPr>
+      <w:rFonts w:asciiTheme="majorHAnsi" w:eastAsiaTheme="majorEastAsia" w:hAnsiTheme="majorHAnsi" w:cstheme="majorBidi"/>
+      <w:i/>
+      <w:iCs/>
+      <w:color w:val="1F3763"/>
+    </w:rPr>
+  </w:style>
+  <w:style w:type="paragraph" w:styleId="Nadpis8">
+    <w:name w:val="heading 8"/>
+    <w:basedOn w:val="Normln"/>
+    <w:next w:val="Normln"/>
+    <w:uiPriority w:val="9"/>
+    <w:unhideWhenUsed/>
+    <w:qFormat/>
+    <w:rsid w:val="3940B28B"/>
+    <w:pPr>
+      <w:keepNext/>
+      <w:keepLines/>
+      <w:spacing w:before="40" w:after="0"/>
+      <w:outlineLvl w:val="7"/>
+    </w:pPr>
+    <w:rPr>
+      <w:rFonts w:asciiTheme="majorHAnsi" w:eastAsiaTheme="majorEastAsia" w:hAnsiTheme="majorHAnsi" w:cstheme="majorBidi"/>
+      <w:color w:val="272727"/>
+      <w:sz w:val="21"/>
+      <w:szCs w:val="21"/>
+    </w:rPr>
+  </w:style>
+  <w:style w:type="paragraph" w:styleId="Nadpis9">
+    <w:name w:val="heading 9"/>
+    <w:basedOn w:val="Normln"/>
+    <w:next w:val="Normln"/>
+    <w:uiPriority w:val="9"/>
+    <w:unhideWhenUsed/>
+    <w:qFormat/>
+    <w:rsid w:val="3940B28B"/>
+    <w:pPr>
+      <w:keepNext/>
+      <w:keepLines/>
+      <w:spacing w:before="40" w:after="0"/>
+      <w:outlineLvl w:val="8"/>
+    </w:pPr>
+    <w:rPr>
+      <w:rFonts w:asciiTheme="majorHAnsi" w:eastAsiaTheme="majorEastAsia" w:hAnsiTheme="majorHAnsi" w:cstheme="majorBidi"/>
+      <w:i/>
+      <w:iCs/>
+      <w:color w:val="272727"/>
+      <w:sz w:val="21"/>
+      <w:szCs w:val="21"/>
     </w:rPr>
   </w:style>
   <w:style w:type="character" w:default="1" w:styleId="Standardnpsmoodstavce">
@@ -1071,15 +2180,13 @@
     <w:link w:val="NzevChar"/>
     <w:uiPriority w:val="10"/>
     <w:qFormat/>
-    <w:rsid w:val="00545E9D"/>
+    <w:rsid w:val="3940B28B"/>
     <w:pPr>
       <w:spacing w:after="0" w:line="240" w:lineRule="auto"/>
       <w:contextualSpacing/>
     </w:pPr>
     <w:rPr>
       <w:rFonts w:asciiTheme="majorHAnsi" w:eastAsiaTheme="majorEastAsia" w:hAnsiTheme="majorHAnsi" w:cstheme="majorBidi"/>
-      <w:spacing w:val="-10"/>
-      <w:kern w:val="28"/>
       <w:sz w:val="56"/>
       <w:szCs w:val="56"/>
     </w:rPr>
@@ -1142,16 +2249,10 @@
     <w:link w:val="PodnadpisChar"/>
     <w:uiPriority w:val="11"/>
     <w:qFormat/>
-    <w:rsid w:val="00D85754"/>
-    <w:pPr>
-      <w:numPr>
-        <w:ilvl w:val="1"/>
-      </w:numPr>
-    </w:pPr>
+    <w:rsid w:val="3940B28B"/>
     <w:rPr>
       <w:rFonts w:eastAsiaTheme="minorEastAsia"/>
-      <w:color w:val="5A5A5A" w:themeColor="text1" w:themeTint="A5"/>
-      <w:spacing w:val="15"/>
+      <w:color w:val="5A5A5A"/>
     </w:rPr>
   </w:style>
   <w:style w:type="character" w:customStyle="1" w:styleId="PodnadpisChar">
@@ -1187,10 +2288,9 @@
     <w:name w:val="toc 1"/>
     <w:basedOn w:val="Normln"/>
     <w:next w:val="Normln"/>
-    <w:autoRedefine/>
     <w:uiPriority w:val="39"/>
     <w:unhideWhenUsed/>
-    <w:rsid w:val="001775B2"/>
+    <w:rsid w:val="3940B28B"/>
     <w:pPr>
       <w:spacing w:after="100"/>
     </w:pPr>
@@ -1199,10 +2299,9 @@
     <w:name w:val="toc 2"/>
     <w:basedOn w:val="Normln"/>
     <w:next w:val="Normln"/>
-    <w:autoRedefine/>
     <w:uiPriority w:val="39"/>
     <w:unhideWhenUsed/>
-    <w:rsid w:val="001775B2"/>
+    <w:rsid w:val="3940B28B"/>
     <w:pPr>
       <w:spacing w:after="100"/>
       <w:ind w:left="220"/>
@@ -1217,6 +2316,207 @@
     <w:rPr>
       <w:color w:val="0563C1" w:themeColor="hyperlink"/>
       <w:u w:val="single"/>
+    </w:rPr>
+  </w:style>
+  <w:style w:type="paragraph" w:styleId="Citt">
+    <w:name w:val="Quote"/>
+    <w:basedOn w:val="Normln"/>
+    <w:next w:val="Normln"/>
+    <w:uiPriority w:val="29"/>
+    <w:qFormat/>
+    <w:rsid w:val="3940B28B"/>
+    <w:pPr>
+      <w:spacing w:before="200"/>
+      <w:ind w:left="864" w:right="864"/>
+      <w:jc w:val="center"/>
+    </w:pPr>
+    <w:rPr>
+      <w:i/>
+      <w:iCs/>
+      <w:color w:val="404040" w:themeColor="text1" w:themeTint="BF"/>
+    </w:rPr>
+  </w:style>
+  <w:style w:type="paragraph" w:styleId="Vrazncitt">
+    <w:name w:val="Intense Quote"/>
+    <w:basedOn w:val="Normln"/>
+    <w:next w:val="Normln"/>
+    <w:uiPriority w:val="30"/>
+    <w:qFormat/>
+    <w:rsid w:val="3940B28B"/>
+    <w:pPr>
+      <w:spacing w:before="360" w:after="360"/>
+      <w:ind w:left="864" w:right="864"/>
+      <w:jc w:val="center"/>
+    </w:pPr>
+    <w:rPr>
+      <w:i/>
+      <w:iCs/>
+      <w:color w:val="4472C4" w:themeColor="accent1"/>
+    </w:rPr>
+  </w:style>
+  <w:style w:type="paragraph" w:styleId="Odstavecseseznamem">
+    <w:name w:val="List Paragraph"/>
+    <w:basedOn w:val="Normln"/>
+    <w:uiPriority w:val="34"/>
+    <w:qFormat/>
+    <w:rsid w:val="3940B28B"/>
+    <w:pPr>
+      <w:ind w:left="720"/>
+      <w:contextualSpacing/>
+    </w:pPr>
+  </w:style>
+  <w:style w:type="paragraph" w:styleId="Obsah3">
+    <w:name w:val="toc 3"/>
+    <w:basedOn w:val="Normln"/>
+    <w:next w:val="Normln"/>
+    <w:uiPriority w:val="39"/>
+    <w:unhideWhenUsed/>
+    <w:rsid w:val="3940B28B"/>
+    <w:pPr>
+      <w:spacing w:after="100"/>
+      <w:ind w:left="440"/>
+    </w:pPr>
+  </w:style>
+  <w:style w:type="paragraph" w:styleId="Obsah4">
+    <w:name w:val="toc 4"/>
+    <w:basedOn w:val="Normln"/>
+    <w:next w:val="Normln"/>
+    <w:uiPriority w:val="39"/>
+    <w:unhideWhenUsed/>
+    <w:rsid w:val="3940B28B"/>
+    <w:pPr>
+      <w:spacing w:after="100"/>
+      <w:ind w:left="660"/>
+    </w:pPr>
+  </w:style>
+  <w:style w:type="paragraph" w:styleId="Obsah5">
+    <w:name w:val="toc 5"/>
+    <w:basedOn w:val="Normln"/>
+    <w:next w:val="Normln"/>
+    <w:uiPriority w:val="39"/>
+    <w:unhideWhenUsed/>
+    <w:rsid w:val="3940B28B"/>
+    <w:pPr>
+      <w:spacing w:after="100"/>
+      <w:ind w:left="880"/>
+    </w:pPr>
+  </w:style>
+  <w:style w:type="paragraph" w:styleId="Obsah6">
+    <w:name w:val="toc 6"/>
+    <w:basedOn w:val="Normln"/>
+    <w:next w:val="Normln"/>
+    <w:uiPriority w:val="39"/>
+    <w:unhideWhenUsed/>
+    <w:rsid w:val="3940B28B"/>
+    <w:pPr>
+      <w:spacing w:after="100"/>
+      <w:ind w:left="1100"/>
+    </w:pPr>
+  </w:style>
+  <w:style w:type="paragraph" w:styleId="Obsah7">
+    <w:name w:val="toc 7"/>
+    <w:basedOn w:val="Normln"/>
+    <w:next w:val="Normln"/>
+    <w:uiPriority w:val="39"/>
+    <w:unhideWhenUsed/>
+    <w:rsid w:val="3940B28B"/>
+    <w:pPr>
+      <w:spacing w:after="100"/>
+      <w:ind w:left="1320"/>
+    </w:pPr>
+  </w:style>
+  <w:style w:type="paragraph" w:styleId="Obsah8">
+    <w:name w:val="toc 8"/>
+    <w:basedOn w:val="Normln"/>
+    <w:next w:val="Normln"/>
+    <w:uiPriority w:val="39"/>
+    <w:unhideWhenUsed/>
+    <w:rsid w:val="3940B28B"/>
+    <w:pPr>
+      <w:spacing w:after="100"/>
+      <w:ind w:left="1540"/>
+    </w:pPr>
+  </w:style>
+  <w:style w:type="paragraph" w:styleId="Obsah9">
+    <w:name w:val="toc 9"/>
+    <w:basedOn w:val="Normln"/>
+    <w:next w:val="Normln"/>
+    <w:uiPriority w:val="39"/>
+    <w:unhideWhenUsed/>
+    <w:rsid w:val="3940B28B"/>
+    <w:pPr>
+      <w:spacing w:after="100"/>
+      <w:ind w:left="1760"/>
+    </w:pPr>
+  </w:style>
+  <w:style w:type="paragraph" w:styleId="Textvysvtlivek">
+    <w:name w:val="endnote text"/>
+    <w:basedOn w:val="Normln"/>
+    <w:uiPriority w:val="99"/>
+    <w:semiHidden/>
+    <w:unhideWhenUsed/>
+    <w:rsid w:val="3940B28B"/>
+    <w:pPr>
+      <w:spacing w:after="0" w:line="240" w:lineRule="auto"/>
+    </w:pPr>
+    <w:rPr>
+      <w:sz w:val="20"/>
+      <w:szCs w:val="20"/>
+    </w:rPr>
+  </w:style>
+  <w:style w:type="paragraph" w:styleId="Zpat">
+    <w:name w:val="footer"/>
+    <w:basedOn w:val="Normln"/>
+    <w:uiPriority w:val="99"/>
+    <w:unhideWhenUsed/>
+    <w:rsid w:val="3940B28B"/>
+    <w:pPr>
+      <w:tabs>
+        <w:tab w:val="center" w:pos="4680"/>
+        <w:tab w:val="right" w:pos="9360"/>
+      </w:tabs>
+      <w:spacing w:after="0" w:line="240" w:lineRule="auto"/>
+    </w:pPr>
+  </w:style>
+  <w:style w:type="paragraph" w:styleId="Textpoznpodarou">
+    <w:name w:val="footnote text"/>
+    <w:basedOn w:val="Normln"/>
+    <w:uiPriority w:val="99"/>
+    <w:semiHidden/>
+    <w:unhideWhenUsed/>
+    <w:rsid w:val="3940B28B"/>
+    <w:pPr>
+      <w:spacing w:after="0" w:line="240" w:lineRule="auto"/>
+    </w:pPr>
+    <w:rPr>
+      <w:sz w:val="20"/>
+      <w:szCs w:val="20"/>
+    </w:rPr>
+  </w:style>
+  <w:style w:type="paragraph" w:styleId="Zhlav">
+    <w:name w:val="header"/>
+    <w:basedOn w:val="Normln"/>
+    <w:uiPriority w:val="99"/>
+    <w:unhideWhenUsed/>
+    <w:rsid w:val="3940B28B"/>
+    <w:pPr>
+      <w:tabs>
+        <w:tab w:val="center" w:pos="4680"/>
+        <w:tab w:val="right" w:pos="9360"/>
+      </w:tabs>
+      <w:spacing w:after="0" w:line="240" w:lineRule="auto"/>
+    </w:pPr>
+  </w:style>
+  <w:style w:type="character" w:customStyle="1" w:styleId="Nadpis3Char">
+    <w:name w:val="Nadpis 3 Char"/>
+    <w:basedOn w:val="Standardnpsmoodstavce"/>
+    <w:link w:val="Nadpis3"/>
+    <w:uiPriority w:val="9"/>
+    <w:rPr>
+      <w:rFonts w:asciiTheme="majorHAnsi" w:eastAsiaTheme="majorEastAsia" w:hAnsiTheme="majorHAnsi" w:cstheme="majorBidi"/>
+      <w:color w:val="1F3763" w:themeColor="accent1" w:themeShade="7F"/>
+      <w:sz w:val="24"/>
+      <w:szCs w:val="24"/>
     </w:rPr>
   </w:style>
 </w:styles>

</xml_diff>

<commit_message>
added pdf doc and try with resources to count the lines of code
</commit_message>
<xml_diff>
--- a/dokumentace.docx
+++ b/dokumentace.docx
@@ -1,13 +1,13 @@
 
 <file path=word/document.xml><?xml version="1.0" encoding="utf-8"?>
-<w:document xmlns:wpc="http://schemas.microsoft.com/office/word/2010/wordprocessingCanvas" xmlns:cx="http://schemas.microsoft.com/office/drawing/2014/chartex" xmlns:cx1="http://schemas.microsoft.com/office/drawing/2015/9/8/chartex" xmlns:cx2="http://schemas.microsoft.com/office/drawing/2015/10/21/chartex" xmlns:cx3="http://schemas.microsoft.com/office/drawing/2016/5/9/chartex" xmlns:cx4="http://schemas.microsoft.com/office/drawing/2016/5/10/chartex" xmlns:cx5="http://schemas.microsoft.com/office/drawing/2016/5/11/chartex" xmlns:cx6="http://schemas.microsoft.com/office/drawing/2016/5/12/chartex" xmlns:cx7="http://schemas.microsoft.com/office/drawing/2016/5/13/chartex" xmlns:cx8="http://schemas.microsoft.com/office/drawing/2016/5/14/chartex" xmlns:mc="http://schemas.openxmlformats.org/markup-compatibility/2006" xmlns:aink="http://schemas.microsoft.com/office/drawing/2016/ink" xmlns:am3d="http://schemas.microsoft.com/office/drawing/2017/model3d" xmlns:o="urn:schemas-microsoft-com:office:office" xmlns:oel="http://schemas.microsoft.com/office/2019/extlst" xmlns:r="http://schemas.openxmlformats.org/officeDocument/2006/relationships" xmlns:m="http://schemas.openxmlformats.org/officeDocument/2006/math" xmlns:v="urn:schemas-microsoft-com:vml" xmlns:wp14="http://schemas.microsoft.com/office/word/2010/wordprocessingDrawing" xmlns:wp="http://schemas.openxmlformats.org/drawingml/2006/wordprocessingDrawing" xmlns:w10="urn:schemas-microsoft-com:office:word" xmlns:w="http://schemas.openxmlformats.org/wordprocessingml/2006/main" xmlns:w14="http://schemas.microsoft.com/office/word/2010/wordml" xmlns:w15="http://schemas.microsoft.com/office/word/2012/wordml" xmlns:w16cex="http://schemas.microsoft.com/office/word/2018/wordml/cex" xmlns:w16cid="http://schemas.microsoft.com/office/word/2016/wordml/cid" xmlns:w16="http://schemas.microsoft.com/office/word/2018/wordml" xmlns:w16du="http://schemas.microsoft.com/office/word/2023/wordml/word16du" xmlns:w16sdtdh="http://schemas.microsoft.com/office/word/2020/wordml/sdtdatahash" xmlns:w16se="http://schemas.microsoft.com/office/word/2015/wordml/symex" xmlns:wpg="http://schemas.microsoft.com/office/word/2010/wordprocessingGroup" xmlns:wpi="http://schemas.microsoft.com/office/word/2010/wordprocessingInk" xmlns:wne="http://schemas.microsoft.com/office/word/2006/wordml" xmlns:wps="http://schemas.microsoft.com/office/word/2010/wordprocessingShape" xmlns:a="http://schemas.openxmlformats.org/drawingml/2006/main" xmlns:pic="http://schemas.openxmlformats.org/drawingml/2006/picture" mc:Ignorable="w14 w15 w16se w16cid w16 w16cex w16sdtdh w16du wp14">
+<w:document xmlns:wpc="http://schemas.microsoft.com/office/word/2010/wordprocessingCanvas" xmlns:cx="http://schemas.microsoft.com/office/drawing/2014/chartex" xmlns:cx1="http://schemas.microsoft.com/office/drawing/2015/9/8/chartex" xmlns:cx2="http://schemas.microsoft.com/office/drawing/2015/10/21/chartex" xmlns:cx3="http://schemas.microsoft.com/office/drawing/2016/5/9/chartex" xmlns:cx4="http://schemas.microsoft.com/office/drawing/2016/5/10/chartex" xmlns:cx5="http://schemas.microsoft.com/office/drawing/2016/5/11/chartex" xmlns:cx6="http://schemas.microsoft.com/office/drawing/2016/5/12/chartex" xmlns:cx7="http://schemas.microsoft.com/office/drawing/2016/5/13/chartex" xmlns:cx8="http://schemas.microsoft.com/office/drawing/2016/5/14/chartex" xmlns:mc="http://schemas.openxmlformats.org/markup-compatibility/2006" xmlns:aink="http://schemas.microsoft.com/office/drawing/2016/ink" xmlns:am3d="http://schemas.microsoft.com/office/drawing/2017/model3d" xmlns:o="urn:schemas-microsoft-com:office:office" xmlns:oel="http://schemas.microsoft.com/office/2019/extlst" xmlns:r="http://schemas.openxmlformats.org/officeDocument/2006/relationships" xmlns:m="http://schemas.openxmlformats.org/officeDocument/2006/math" xmlns:v="urn:schemas-microsoft-com:vml" xmlns:wp14="http://schemas.microsoft.com/office/word/2010/wordprocessingDrawing" xmlns:wp="http://schemas.openxmlformats.org/drawingml/2006/wordprocessingDrawing" xmlns:w10="urn:schemas-microsoft-com:office:word" xmlns:w="http://schemas.openxmlformats.org/wordprocessingml/2006/main" xmlns:w14="http://schemas.microsoft.com/office/word/2010/wordml" xmlns:w15="http://schemas.microsoft.com/office/word/2012/wordml" xmlns:w16cex="http://schemas.microsoft.com/office/word/2018/wordml/cex" xmlns:w16cid="http://schemas.microsoft.com/office/word/2016/wordml/cid" xmlns:w16="http://schemas.microsoft.com/office/word/2018/wordml" xmlns:w16du="http://schemas.microsoft.com/office/word/2023/wordml/word16du" xmlns:w16sdtdh="http://schemas.microsoft.com/office/word/2020/wordml/sdtdatahash" xmlns:w16se="http://schemas.microsoft.com/office/word/2015/wordml/symex" xmlns:wpg="http://schemas.microsoft.com/office/word/2010/wordprocessingGroup" xmlns:wpi="http://schemas.microsoft.com/office/word/2010/wordprocessingInk" xmlns:wne="http://schemas.microsoft.com/office/word/2006/wordml" xmlns:wps="http://schemas.microsoft.com/office/word/2010/wordprocessingShape" mc:Ignorable="w14 w15 w16se w16cid w16 w16cex w16sdtdh w16du wp14">
   <w:body>
     <w:p>
       <w:pPr>
         <w:spacing w:after="0" w:line="270" w:lineRule="atLeast"/>
         <w:jc w:val="center"/>
         <w:rPr>
-          <w:rFonts w:ascii="Verdana" w:hAnsi="Verdana" w:eastAsia="Times New Roman" w:cs="Times New Roman"/>
+          <w:rFonts w:ascii="Verdana" w:eastAsia="Times New Roman" w:hAnsi="Verdana" w:cs="Times New Roman"/>
           <w:color w:val="000000"/>
           <w:kern w:val="0"/>
           <w:sz w:val="18"/>
@@ -18,7 +18,7 @@
       </w:pPr>
       <w:r>
         <w:rPr>
-          <w:rFonts w:ascii="Verdana" w:hAnsi="Verdana" w:eastAsia="Times New Roman" w:cs="Times New Roman"/>
+          <w:rFonts w:ascii="Verdana" w:eastAsia="Times New Roman" w:hAnsi="Verdana" w:cs="Times New Roman"/>
           <w:b/>
           <w:bCs/>
           <w:color w:val="000000"/>
@@ -78,44 +78,24 @@
           <w:bCs/>
         </w:rPr>
       </w:pPr>
-      <w:r>
-        <w:rPr>
-          <w:rFonts w:cs="Calibri" w:cstheme="minorAscii"/>
-          <w:b w:val="1"/>
-          <w:bCs w:val="1"/>
+      <w:proofErr w:type="spellStart"/>
+      <w:r>
+        <w:rPr>
+          <w:b/>
+          <w:bCs/>
         </w:rPr>
         <w:t>JavaGallery</w:t>
       </w:r>
-    </w:p>
-    <w:p>
-      <w:pPr>
-        <w:pStyle w:val="Normln"/>
-        <w:suppressLineNumbers w:val="0"/>
-        <w:bidi w:val="0"/>
-        <w:spacing w:before="0" w:beforeAutospacing="off" w:after="5000" w:afterAutospacing="off" w:line="276" w:lineRule="auto"/>
-        <w:ind w:left="709" w:right="0" w:hanging="709"/>
+      <w:proofErr w:type="spellEnd"/>
+    </w:p>
+    <w:p>
+      <w:pPr>
+        <w:spacing w:after="5000" w:line="276" w:lineRule="auto"/>
+        <w:ind w:left="709" w:hanging="709"/>
         <w:jc w:val="center"/>
-        <w:rPr>
-          <w:rFonts w:cs="Calibri" w:cstheme="minorAscii"/>
-        </w:rPr>
-      </w:pPr>
-      <w:r>
-        <w:rPr>
-          <w:rFonts w:cs="Calibri" w:cstheme="minorAscii"/>
-        </w:rPr>
-        <w:t xml:space="preserve">Editor </w:t>
-      </w:r>
-      <w:r>
-        <w:rPr>
-          <w:rFonts w:cs="Calibri" w:cstheme="minorAscii"/>
-        </w:rPr>
-        <w:t>obrázků v</w:t>
-      </w:r>
-      <w:r>
-        <w:rPr>
-          <w:rFonts w:cs="Calibri" w:cstheme="minorAscii"/>
-        </w:rPr>
-        <w:t xml:space="preserve"> Javě</w:t>
+      </w:pPr>
+      <w:r>
+        <w:t>Editor obrázků v Javě</w:t>
       </w:r>
     </w:p>
     <w:p>
@@ -178,13 +158,8 @@
     </w:p>
     <w:sdt>
       <w:sdtPr>
-        <w:id w:val="1211792628"/>
-        <w:docPartObj>
-          <w:docPartGallery w:val="Table of Contents"/>
-          <w:docPartUnique/>
-        </w:docPartObj>
-        <w:rPr>
-          <w:rFonts w:ascii="Calibri" w:hAnsi="Calibri" w:eastAsia="Calibri" w:cs="" w:asciiTheme="minorAscii" w:hAnsiTheme="minorAscii" w:eastAsiaTheme="minorAscii" w:cstheme="minorBidi"/>
+        <w:rPr>
+          <w:rFonts w:asciiTheme="minorHAnsi" w:eastAsiaTheme="minorEastAsia" w:hAnsiTheme="minorHAnsi" w:cstheme="minorBidi"/>
           <w:color w:val="auto"/>
           <w:kern w:val="2"/>
           <w:sz w:val="22"/>
@@ -192,7 +167,13 @@
           <w:lang w:eastAsia="en-US"/>
           <w14:ligatures w14:val="standardContextual"/>
         </w:rPr>
+        <w:id w:val="1211792628"/>
+        <w:docPartObj>
+          <w:docPartGallery w:val="Table of Contents"/>
+          <w:docPartUnique/>
+        </w:docPartObj>
       </w:sdtPr>
+      <w:sdtEndPr/>
       <w:sdtContent>
         <w:p>
           <w:pPr>
@@ -223,7 +204,7 @@
           <w:r>
             <w:fldChar w:fldCharType="separate"/>
           </w:r>
-          <w:hyperlink w:history="1" w:anchor="_Toc166413801">
+          <w:hyperlink w:anchor="_Toc166413801" w:history="1">
             <w:r>
               <w:rPr>
                 <w:rStyle w:val="Hypertextovodkaz"/>
@@ -270,7 +251,7 @@
                 <w:noProof/>
                 <w:webHidden/>
               </w:rPr>
-              <w:t>4</w:t>
+              <w:t>3</w:t>
             </w:r>
             <w:r>
               <w:rPr>
@@ -293,7 +274,7 @@
               <w:lang w:eastAsia="cs-CZ"/>
             </w:rPr>
           </w:pPr>
-          <w:hyperlink w:history="1" w:anchor="_Toc166413802">
+          <w:hyperlink w:anchor="_Toc166413802" w:history="1">
             <w:r>
               <w:rPr>
                 <w:rStyle w:val="Hypertextovodkaz"/>
@@ -340,7 +321,7 @@
                 <w:noProof/>
                 <w:webHidden/>
               </w:rPr>
-              <w:t>4</w:t>
+              <w:t>3</w:t>
             </w:r>
             <w:r>
               <w:rPr>
@@ -363,7 +344,7 @@
               <w:lang w:eastAsia="cs-CZ"/>
             </w:rPr>
           </w:pPr>
-          <w:hyperlink w:history="1" w:anchor="_Toc166413803">
+          <w:hyperlink w:anchor="_Toc166413803" w:history="1">
             <w:r>
               <w:rPr>
                 <w:rStyle w:val="Hypertextovodkaz"/>
@@ -410,7 +391,7 @@
                 <w:noProof/>
                 <w:webHidden/>
               </w:rPr>
-              <w:t>4</w:t>
+              <w:t>3</w:t>
             </w:r>
             <w:r>
               <w:rPr>
@@ -433,7 +414,7 @@
               <w:lang w:eastAsia="cs-CZ"/>
             </w:rPr>
           </w:pPr>
-          <w:hyperlink w:history="1" w:anchor="_Toc166413804">
+          <w:hyperlink w:anchor="_Toc166413804" w:history="1">
             <w:r>
               <w:rPr>
                 <w:rStyle w:val="Hypertextovodkaz"/>
@@ -480,7 +461,7 @@
                 <w:noProof/>
                 <w:webHidden/>
               </w:rPr>
-              <w:t>4</w:t>
+              <w:t>3</w:t>
             </w:r>
             <w:r>
               <w:rPr>
@@ -503,7 +484,7 @@
               <w:lang w:eastAsia="cs-CZ"/>
             </w:rPr>
           </w:pPr>
-          <w:hyperlink w:history="1" w:anchor="_Toc166413805">
+          <w:hyperlink w:anchor="_Toc166413805" w:history="1">
             <w:r>
               <w:rPr>
                 <w:rStyle w:val="Hypertextovodkaz"/>
@@ -550,7 +531,7 @@
                 <w:noProof/>
                 <w:webHidden/>
               </w:rPr>
-              <w:t>4</w:t>
+              <w:t>3</w:t>
             </w:r>
             <w:r>
               <w:rPr>
@@ -573,7 +554,7 @@
               <w:lang w:eastAsia="cs-CZ"/>
             </w:rPr>
           </w:pPr>
-          <w:hyperlink w:history="1" w:anchor="_Toc166413806">
+          <w:hyperlink w:anchor="_Toc166413806" w:history="1">
             <w:r>
               <w:rPr>
                 <w:rStyle w:val="Hypertextovodkaz"/>
@@ -620,7 +601,7 @@
                 <w:noProof/>
                 <w:webHidden/>
               </w:rPr>
-              <w:t>4</w:t>
+              <w:t>3</w:t>
             </w:r>
             <w:r>
               <w:rPr>
@@ -643,7 +624,7 @@
               <w:lang w:eastAsia="cs-CZ"/>
             </w:rPr>
           </w:pPr>
-          <w:hyperlink w:history="1" w:anchor="_Toc166413807">
+          <w:hyperlink w:anchor="_Toc166413807" w:history="1">
             <w:r>
               <w:rPr>
                 <w:rStyle w:val="Hypertextovodkaz"/>
@@ -690,7 +671,7 @@
                 <w:noProof/>
                 <w:webHidden/>
               </w:rPr>
-              <w:t>4</w:t>
+              <w:t>3</w:t>
             </w:r>
             <w:r>
               <w:rPr>
@@ -713,7 +694,7 @@
               <w:lang w:eastAsia="cs-CZ"/>
             </w:rPr>
           </w:pPr>
-          <w:hyperlink w:history="1" w:anchor="_Toc166413809">
+          <w:hyperlink w:anchor="_Toc166413809" w:history="1">
             <w:r>
               <w:rPr>
                 <w:rStyle w:val="Hypertextovodkaz"/>
@@ -760,7 +741,7 @@
                 <w:noProof/>
                 <w:webHidden/>
               </w:rPr>
-              <w:t>6</w:t>
+              <w:t>5</w:t>
             </w:r>
             <w:r>
               <w:rPr>
@@ -783,7 +764,7 @@
               <w:lang w:eastAsia="cs-CZ"/>
             </w:rPr>
           </w:pPr>
-          <w:hyperlink w:history="1" w:anchor="_Toc166413810">
+          <w:hyperlink w:anchor="_Toc166413810" w:history="1">
             <w:r>
               <w:rPr>
                 <w:rStyle w:val="Hypertextovodkaz"/>
@@ -830,7 +811,7 @@
                 <w:noProof/>
                 <w:webHidden/>
               </w:rPr>
-              <w:t>6</w:t>
+              <w:t>5</w:t>
             </w:r>
             <w:r>
               <w:rPr>
@@ -853,7 +834,7 @@
               <w:lang w:eastAsia="cs-CZ"/>
             </w:rPr>
           </w:pPr>
-          <w:hyperlink w:history="1" w:anchor="_Toc166413811">
+          <w:hyperlink w:anchor="_Toc166413811" w:history="1">
             <w:r>
               <w:rPr>
                 <w:rStyle w:val="Hypertextovodkaz"/>
@@ -900,7 +881,7 @@
                 <w:noProof/>
                 <w:webHidden/>
               </w:rPr>
-              <w:t>6</w:t>
+              <w:t>5</w:t>
             </w:r>
             <w:r>
               <w:rPr>
@@ -923,7 +904,7 @@
               <w:lang w:eastAsia="cs-CZ"/>
             </w:rPr>
           </w:pPr>
-          <w:hyperlink w:history="1" w:anchor="_Toc166413812">
+          <w:hyperlink w:anchor="_Toc166413812" w:history="1">
             <w:r>
               <w:rPr>
                 <w:rStyle w:val="Hypertextovodkaz"/>
@@ -970,7 +951,7 @@
                 <w:noProof/>
                 <w:webHidden/>
               </w:rPr>
-              <w:t>6</w:t>
+              <w:t>5</w:t>
             </w:r>
             <w:r>
               <w:rPr>
@@ -993,7 +974,7 @@
               <w:lang w:eastAsia="cs-CZ"/>
             </w:rPr>
           </w:pPr>
-          <w:hyperlink w:history="1" w:anchor="_Toc166413813">
+          <w:hyperlink w:anchor="_Toc166413813" w:history="1">
             <w:r>
               <w:rPr>
                 <w:rStyle w:val="Hypertextovodkaz"/>
@@ -1040,7 +1021,7 @@
                 <w:noProof/>
                 <w:webHidden/>
               </w:rPr>
-              <w:t>6</w:t>
+              <w:t>5</w:t>
             </w:r>
             <w:r>
               <w:rPr>
@@ -1063,7 +1044,7 @@
               <w:lang w:eastAsia="cs-CZ"/>
             </w:rPr>
           </w:pPr>
-          <w:hyperlink w:history="1" w:anchor="_Toc166413814">
+          <w:hyperlink w:anchor="_Toc166413814" w:history="1">
             <w:r>
               <w:rPr>
                 <w:rStyle w:val="Hypertextovodkaz"/>
@@ -1110,7 +1091,7 @@
                 <w:noProof/>
                 <w:webHidden/>
               </w:rPr>
-              <w:t>6</w:t>
+              <w:t>5</w:t>
             </w:r>
             <w:r>
               <w:rPr>
@@ -1133,7 +1114,7 @@
               <w:lang w:eastAsia="cs-CZ"/>
             </w:rPr>
           </w:pPr>
-          <w:hyperlink w:history="1" w:anchor="_Toc166413815">
+          <w:hyperlink w:anchor="_Toc166413815" w:history="1">
             <w:r>
               <w:rPr>
                 <w:rStyle w:val="Hypertextovodkaz"/>
@@ -1180,7 +1161,7 @@
                 <w:noProof/>
                 <w:webHidden/>
               </w:rPr>
-              <w:t>7</w:t>
+              <w:t>6</w:t>
             </w:r>
             <w:r>
               <w:rPr>
@@ -1203,7 +1184,7 @@
               <w:lang w:eastAsia="cs-CZ"/>
             </w:rPr>
           </w:pPr>
-          <w:hyperlink w:history="1" w:anchor="_Toc166413816">
+          <w:hyperlink w:anchor="_Toc166413816" w:history="1">
             <w:r>
               <w:rPr>
                 <w:rStyle w:val="Hypertextovodkaz"/>
@@ -1250,7 +1231,7 @@
                 <w:noProof/>
                 <w:webHidden/>
               </w:rPr>
-              <w:t>7</w:t>
+              <w:t>6</w:t>
             </w:r>
             <w:r>
               <w:rPr>
@@ -1276,15 +1257,6 @@
           </w:r>
         </w:p>
       </w:sdtContent>
-      <w:sdtEndPr>
-        <w:rPr>
-          <w:rFonts w:ascii="Calibri" w:hAnsi="Calibri" w:eastAsia="Calibri" w:cs="" w:asciiTheme="minorAscii" w:hAnsiTheme="minorAscii" w:eastAsiaTheme="minorAscii" w:cstheme="minorBidi"/>
-          <w:color w:val="auto"/>
-          <w:sz w:val="22"/>
-          <w:szCs w:val="22"/>
-          <w:lang w:eastAsia="en-US"/>
-        </w:rPr>
-      </w:sdtEndPr>
     </w:sdt>
     <w:p>
       <w:pPr>
@@ -1313,27 +1285,13 @@
       <w:r>
         <w:fldChar w:fldCharType="separate"/>
       </w:r>
-      <w:hyperlink w:history="1" w:anchor="_Toc166413869">
+      <w:hyperlink w:anchor="_Toc166413869" w:history="1">
         <w:r>
           <w:rPr>
             <w:rStyle w:val="Hypertextovodkaz"/>
             <w:noProof/>
           </w:rPr>
-          <w:t>Obrázek 1: Hlavní nabídka apli</w:t>
-        </w:r>
-        <w:r>
-          <w:rPr>
-            <w:rStyle w:val="Hypertextovodkaz"/>
-            <w:noProof/>
-          </w:rPr>
-          <w:t>k</w:t>
-        </w:r>
-        <w:r>
-          <w:rPr>
-            <w:rStyle w:val="Hypertextovodkaz"/>
-            <w:noProof/>
-          </w:rPr>
-          <w:t>ace</w:t>
+          <w:t>Obrázek 1: Hlavní nabídka aplikace</w:t>
         </w:r>
         <w:r>
           <w:rPr>
@@ -1395,7 +1353,7 @@
           <w:noProof/>
         </w:rPr>
       </w:pPr>
-      <w:hyperlink w:history="1" w:anchor="_Toc166413870">
+      <w:hyperlink w:anchor="_Toc166413870" w:history="1">
         <w:r>
           <w:rPr>
             <w:rStyle w:val="Hypertextovodkaz"/>
@@ -1463,7 +1421,7 @@
           <w:noProof/>
         </w:rPr>
       </w:pPr>
-      <w:hyperlink w:history="1" w:anchor="_Toc166413871">
+      <w:hyperlink w:anchor="_Toc166413871" w:history="1">
         <w:r>
           <w:rPr>
             <w:rStyle w:val="Hypertextovodkaz"/>
@@ -1538,7 +1496,7 @@
       <w:pPr>
         <w:pStyle w:val="Nadpis1"/>
       </w:pPr>
-      <w:bookmarkStart w:name="_Toc166413801" w:id="0"/>
+      <w:bookmarkStart w:id="0" w:name="_Toc166413801"/>
       <w:r>
         <w:lastRenderedPageBreak/>
         <w:t xml:space="preserve">1. </w:t>
@@ -1548,7 +1506,7 @@
       </w:r>
       <w:bookmarkEnd w:id="0"/>
     </w:p>
-    <w:p w14:noSpellErr="1">
+    <w:p>
       <w:pPr>
         <w:jc w:val="both"/>
         <w:rPr>
@@ -1562,90 +1520,6 @@
           <w:szCs w:val="28"/>
         </w:rPr>
         <w:t>Cílem této práce je vytvořit funkční galerii v </w:t>
-      </w:r>
-      <w:r>
-        <w:rPr>
-          <w:b w:val="1"/>
-          <w:bCs w:val="1"/>
-          <w:sz w:val="28"/>
-          <w:szCs w:val="28"/>
-        </w:rPr>
-        <w:t>Javě</w:t>
-      </w:r>
-      <w:r>
-        <w:rPr>
-          <w:sz w:val="28"/>
-          <w:szCs w:val="28"/>
-        </w:rPr>
-        <w:t xml:space="preserve">, která umožní uživateli nejen prohlížet, ale i upravovat </w:t>
-      </w:r>
-      <w:r>
-        <w:rPr>
-          <w:b w:val="1"/>
-          <w:bCs w:val="1"/>
-          <w:sz w:val="28"/>
-          <w:szCs w:val="28"/>
-        </w:rPr>
-        <w:t>obrázky</w:t>
-      </w:r>
-      <w:r>
-        <w:rPr>
-          <w:sz w:val="28"/>
-          <w:szCs w:val="28"/>
-        </w:rPr>
-        <w:t>. Uživatel bude moci změnit kontrast, jas, kompresi, nebo</w:t>
-      </w:r>
-      <w:r>
-        <w:rPr>
-          <w:sz w:val="28"/>
-          <w:szCs w:val="28"/>
-        </w:rPr>
-        <w:t xml:space="preserve"> barvy obrázku (černobílá). </w:t>
-      </w:r>
-      <w:r>
-        <w:rPr>
-          <w:sz w:val="28"/>
-          <w:szCs w:val="28"/>
-        </w:rPr>
-        <w:t>Upravený obrázek lze uložit. Uživatel si vybere složku, ze které chce obrázky načíst. Toto lze v průběhu a</w:t>
-      </w:r>
-      <w:r>
-        <w:rPr>
-          <w:sz w:val="28"/>
-          <w:szCs w:val="28"/>
-        </w:rPr>
-        <w:t>plikace změnit.</w:t>
-      </w:r>
-    </w:p>
-    <w:p>
-      <w:pPr>
-        <w:pStyle w:val="Nadpis1"/>
-      </w:pPr>
-      <w:bookmarkStart w:name="_Toc166413802" w:id="1"/>
-      <w:r>
-        <w:t>2.</w:t>
-      </w:r>
-      <w:r>
-        <w:t xml:space="preserve"> </w:t>
-      </w:r>
-      <w:r>
-        <w:t>Hardware</w:t>
-      </w:r>
-      <w:bookmarkEnd w:id="1"/>
-    </w:p>
-    <w:p>
-      <w:pPr>
-        <w:rPr>
-          <w:sz w:val="28"/>
-          <w:szCs w:val="28"/>
-        </w:rPr>
-      </w:pPr>
-      <w:r>
-        <w:rPr>
-          <w:sz w:val="28"/>
-          <w:szCs w:val="28"/>
-        </w:rPr>
-        <w:t xml:space="preserve">Procesor a grafická karta může být </w:t>
       </w:r>
       <w:r>
         <w:rPr>
@@ -1654,6 +1528,90 @@
           <w:sz w:val="28"/>
           <w:szCs w:val="28"/>
         </w:rPr>
+        <w:t>Javě</w:t>
+      </w:r>
+      <w:r>
+        <w:rPr>
+          <w:sz w:val="28"/>
+          <w:szCs w:val="28"/>
+        </w:rPr>
+        <w:t xml:space="preserve">, která umožní uživateli nejen prohlížet, ale i upravovat </w:t>
+      </w:r>
+      <w:r>
+        <w:rPr>
+          <w:b/>
+          <w:bCs/>
+          <w:sz w:val="28"/>
+          <w:szCs w:val="28"/>
+        </w:rPr>
+        <w:t>obrázky</w:t>
+      </w:r>
+      <w:r>
+        <w:rPr>
+          <w:sz w:val="28"/>
+          <w:szCs w:val="28"/>
+        </w:rPr>
+        <w:t>. Uživatel bude moci změnit kontrast, jas, kompresi, nebo</w:t>
+      </w:r>
+      <w:r>
+        <w:rPr>
+          <w:sz w:val="28"/>
+          <w:szCs w:val="28"/>
+        </w:rPr>
+        <w:t xml:space="preserve"> barvy obrázku (černobílá). </w:t>
+      </w:r>
+      <w:r>
+        <w:rPr>
+          <w:sz w:val="28"/>
+          <w:szCs w:val="28"/>
+        </w:rPr>
+        <w:t>Upravený obrázek lze uložit. Uživatel si vybere složku, ze které chce obrázky načíst. Toto lze v průběhu a</w:t>
+      </w:r>
+      <w:r>
+        <w:rPr>
+          <w:sz w:val="28"/>
+          <w:szCs w:val="28"/>
+        </w:rPr>
+        <w:t>plikace změnit.</w:t>
+      </w:r>
+    </w:p>
+    <w:p>
+      <w:pPr>
+        <w:pStyle w:val="Nadpis1"/>
+      </w:pPr>
+      <w:bookmarkStart w:id="1" w:name="_Toc166413802"/>
+      <w:r>
+        <w:t>2.</w:t>
+      </w:r>
+      <w:r>
+        <w:t xml:space="preserve"> </w:t>
+      </w:r>
+      <w:r>
+        <w:t>Hardware</w:t>
+      </w:r>
+      <w:bookmarkEnd w:id="1"/>
+    </w:p>
+    <w:p>
+      <w:pPr>
+        <w:rPr>
+          <w:sz w:val="28"/>
+          <w:szCs w:val="28"/>
+        </w:rPr>
+      </w:pPr>
+      <w:r>
+        <w:rPr>
+          <w:sz w:val="28"/>
+          <w:szCs w:val="28"/>
+        </w:rPr>
+        <w:t xml:space="preserve">Procesor a grafická karta může být </w:t>
+      </w:r>
+      <w:r>
+        <w:rPr>
+          <w:b/>
+          <w:bCs/>
+          <w:sz w:val="28"/>
+          <w:szCs w:val="28"/>
+        </w:rPr>
         <w:t>jakákoli</w:t>
       </w:r>
       <w:r>
@@ -1691,7 +1649,7 @@
       <w:pPr>
         <w:pStyle w:val="Nadpis1"/>
       </w:pPr>
-      <w:bookmarkStart w:name="_Toc166413803" w:id="2"/>
+      <w:bookmarkStart w:id="2" w:name="_Toc166413803"/>
       <w:r>
         <w:t>3.</w:t>
       </w:r>
@@ -1716,14 +1674,7 @@
           <w:sz w:val="28"/>
           <w:szCs w:val="28"/>
         </w:rPr>
-        <w:t>Pro spuštění této aplikace budete potřebovat nějaké Java IDE (</w:t>
-      </w:r>
-      <w:r>
-        <w:rPr>
-          <w:sz w:val="28"/>
-          <w:szCs w:val="28"/>
-        </w:rPr>
-        <w:t>vý</w:t>
+        <w:t>Pro spuštění této aplikace budete potřebovat nějaké Java IDE (vý</w:t>
       </w:r>
       <w:r>
         <w:rPr>
@@ -1753,6 +1704,7 @@
         </w:rPr>
         <w:t xml:space="preserve">rostředí), nejlépe </w:t>
       </w:r>
+      <w:proofErr w:type="spellStart"/>
       <w:r>
         <w:rPr>
           <w:sz w:val="28"/>
@@ -1760,6 +1712,7 @@
         </w:rPr>
         <w:t>Intellij</w:t>
       </w:r>
+      <w:proofErr w:type="spellEnd"/>
       <w:r>
         <w:rPr>
           <w:sz w:val="28"/>
@@ -1767,6 +1720,7 @@
         </w:rPr>
         <w:t xml:space="preserve"> IDEA nebo </w:t>
       </w:r>
+      <w:proofErr w:type="spellStart"/>
       <w:r>
         <w:rPr>
           <w:sz w:val="28"/>
@@ -1774,6 +1728,7 @@
         </w:rPr>
         <w:t>Eclipse</w:t>
       </w:r>
+      <w:proofErr w:type="spellEnd"/>
       <w:r>
         <w:rPr>
           <w:sz w:val="28"/>
@@ -1793,14 +1748,7 @@
           <w:sz w:val="28"/>
           <w:szCs w:val="28"/>
         </w:rPr>
-        <w:t xml:space="preserve"> </w:t>
-      </w:r>
-      <w:r>
-        <w:rPr>
-          <w:sz w:val="28"/>
-          <w:szCs w:val="28"/>
-        </w:rPr>
-        <w:t>Jav</w:t>
+        <w:t xml:space="preserve"> Jav</w:t>
       </w:r>
       <w:r>
         <w:rPr>
@@ -1814,7 +1762,94 @@
           <w:sz w:val="28"/>
           <w:szCs w:val="28"/>
         </w:rPr>
-        <w:t xml:space="preserve"> 21</w:t>
+        <w:t xml:space="preserve"> 21.</w:t>
+      </w:r>
+      <w:r>
+        <w:rPr>
+          <w:sz w:val="28"/>
+          <w:szCs w:val="28"/>
+        </w:rPr>
+        <w:t xml:space="preserve"> Žádné další externí knihovny nejsou potřeba.</w:t>
+      </w:r>
+    </w:p>
+    <w:p>
+      <w:pPr>
+        <w:pStyle w:val="Nadpis1"/>
+      </w:pPr>
+      <w:bookmarkStart w:id="3" w:name="_Toc166413804"/>
+      <w:r>
+        <w:t>4.Popis aplikace</w:t>
+      </w:r>
+      <w:bookmarkEnd w:id="3"/>
+    </w:p>
+    <w:p>
+      <w:pPr>
+        <w:pStyle w:val="Nadpis2"/>
+      </w:pPr>
+      <w:bookmarkStart w:id="4" w:name="_Toc166413805"/>
+      <w:r>
+        <w:t>4.1 Základní funkce</w:t>
+      </w:r>
+      <w:bookmarkEnd w:id="4"/>
+    </w:p>
+    <w:p>
+      <w:pPr>
+        <w:jc w:val="both"/>
+        <w:rPr>
+          <w:sz w:val="28"/>
+          <w:szCs w:val="28"/>
+        </w:rPr>
+      </w:pPr>
+      <w:r>
+        <w:rPr>
+          <w:sz w:val="28"/>
+          <w:szCs w:val="28"/>
+        </w:rPr>
+        <w:t>Aplikace umožňuje uživateli nahrát obrázky ze složky, kterou si vybere v počítači</w:t>
+      </w:r>
+      <w:r>
+        <w:rPr>
+          <w:sz w:val="28"/>
+          <w:szCs w:val="28"/>
+        </w:rPr>
+        <w:t>. Dále má na výběr přejít na další obrázek, předchozí obrázek</w:t>
+      </w:r>
+      <w:r>
+        <w:rPr>
+          <w:sz w:val="28"/>
+          <w:szCs w:val="28"/>
+        </w:rPr>
+        <w:t>, editovat současný obrázek, smazat obrázek, ukončit aplikaci.</w:t>
+      </w:r>
+      <w:r>
+        <w:rPr>
+          <w:sz w:val="28"/>
+          <w:szCs w:val="28"/>
+        </w:rPr>
+        <w:t xml:space="preserve"> Pokud je uživatel na prvním obrázku, může změnit umístění složky s obrázky tlačítkem “</w:t>
+      </w:r>
+      <w:proofErr w:type="spellStart"/>
+      <w:r>
+        <w:rPr>
+          <w:sz w:val="28"/>
+          <w:szCs w:val="28"/>
+        </w:rPr>
+        <w:t>Pack</w:t>
+      </w:r>
+      <w:proofErr w:type="spellEnd"/>
+      <w:r>
+        <w:rPr>
+          <w:sz w:val="28"/>
+          <w:szCs w:val="28"/>
+        </w:rPr>
+        <w:t>”</w:t>
+      </w:r>
+      <w:r>
+        <w:rPr>
+          <w:sz w:val="28"/>
+          <w:szCs w:val="28"/>
+        </w:rPr>
+        <w:t>(sbalit)</w:t>
       </w:r>
       <w:r>
         <w:rPr>
@@ -1823,108 +1858,14 @@
         </w:rPr>
         <w:t>.</w:t>
       </w:r>
-      <w:r>
-        <w:rPr>
-          <w:sz w:val="28"/>
-          <w:szCs w:val="28"/>
-        </w:rPr>
-        <w:t xml:space="preserve"> Žádné další externí knihovny nejsou potřeba.</w:t>
-      </w:r>
-    </w:p>
-    <w:p>
-      <w:pPr>
-        <w:pStyle w:val="Nadpis1"/>
-      </w:pPr>
-      <w:bookmarkStart w:name="_Toc166413804" w:id="3"/>
-      <w:r>
-        <w:rPr/>
-        <w:t>4.Popis aplikace</w:t>
-      </w:r>
-      <w:bookmarkEnd w:id="3"/>
-    </w:p>
-    <w:p>
-      <w:pPr>
-        <w:pStyle w:val="Nadpis2"/>
-      </w:pPr>
-      <w:bookmarkStart w:name="_Toc166413805" w:id="4"/>
-      <w:r>
-        <w:t>4.1 Základní funkce</w:t>
-      </w:r>
-      <w:bookmarkEnd w:id="4"/>
-    </w:p>
-    <w:p>
-      <w:pPr>
-        <w:jc w:val="both"/>
-        <w:rPr>
-          <w:sz w:val="28"/>
-          <w:szCs w:val="28"/>
-        </w:rPr>
-      </w:pPr>
-      <w:r>
-        <w:rPr>
-          <w:sz w:val="28"/>
-          <w:szCs w:val="28"/>
-        </w:rPr>
-        <w:t>Aplikace umožňuje uživateli nahrát obrázky ze složky, kterou si vybere v počítači</w:t>
-      </w:r>
-      <w:r>
-        <w:rPr>
-          <w:sz w:val="28"/>
-          <w:szCs w:val="28"/>
-        </w:rPr>
-        <w:t>. Dále má na výběr přejít na další obrázek, předchozí obrázek</w:t>
-      </w:r>
-      <w:r>
-        <w:rPr>
-          <w:sz w:val="28"/>
-          <w:szCs w:val="28"/>
-        </w:rPr>
-        <w:t>, editovat současný obrázek, smazat obrázek, ukončit aplikaci.</w:t>
-      </w:r>
-      <w:r>
-        <w:rPr>
-          <w:sz w:val="28"/>
-          <w:szCs w:val="28"/>
-        </w:rPr>
-        <w:t xml:space="preserve"> Pokud je uživatel na prvním obrázku, může změnit umístění složky s obrázky tlačítkem “</w:t>
-      </w:r>
-      <w:r>
-        <w:rPr>
-          <w:sz w:val="28"/>
-          <w:szCs w:val="28"/>
-        </w:rPr>
-        <w:t>Pack</w:t>
-      </w:r>
-      <w:r>
-        <w:rPr>
-          <w:sz w:val="28"/>
-          <w:szCs w:val="28"/>
-        </w:rPr>
-        <w:t>”</w:t>
-      </w:r>
-      <w:r>
-        <w:rPr>
-          <w:sz w:val="28"/>
-          <w:szCs w:val="28"/>
-        </w:rPr>
-        <w:t>(sbalit)</w:t>
-      </w:r>
-      <w:r>
-        <w:rPr>
-          <w:sz w:val="28"/>
-          <w:szCs w:val="28"/>
-        </w:rPr>
-        <w:t>.</w:t>
-      </w:r>
-    </w:p>
-    <w:p w14:noSpellErr="1">
+    </w:p>
+    <w:p>
       <w:pPr>
         <w:pStyle w:val="Nadpis2"/>
         <w:jc w:val="both"/>
       </w:pPr>
-      <w:bookmarkStart w:name="_Toc166413806" w:id="5"/>
-      <w:r>
-        <w:rPr/>
+      <w:bookmarkStart w:id="5" w:name="_Toc166413806"/>
+      <w:r>
         <w:t>4.2 Prohlížení obrázků</w:t>
       </w:r>
       <w:bookmarkEnd w:id="5"/>
@@ -1951,6 +1892,7 @@
         </w:rPr>
         <w:t xml:space="preserve"> a po načtení obrázků tlačítkem “</w:t>
       </w:r>
+      <w:proofErr w:type="spellStart"/>
       <w:r>
         <w:rPr>
           <w:sz w:val="28"/>
@@ -1958,6 +1900,7 @@
         </w:rPr>
         <w:t>Load</w:t>
       </w:r>
+      <w:proofErr w:type="spellEnd"/>
       <w:r>
         <w:rPr>
           <w:sz w:val="28"/>
@@ -1972,6 +1915,7 @@
         </w:rPr>
         <w:t xml:space="preserve"> pomocí tlačítek “</w:t>
       </w:r>
+      <w:proofErr w:type="spellStart"/>
       <w:r>
         <w:rPr>
           <w:sz w:val="28"/>
@@ -1979,6 +1923,7 @@
         </w:rPr>
         <w:t>Next</w:t>
       </w:r>
+      <w:proofErr w:type="spellEnd"/>
       <w:r>
         <w:rPr>
           <w:sz w:val="28"/>
@@ -2000,6 +1945,7 @@
         </w:rPr>
         <w:t xml:space="preserve"> a “</w:t>
       </w:r>
+      <w:proofErr w:type="spellStart"/>
       <w:r>
         <w:rPr>
           <w:sz w:val="28"/>
@@ -2007,6 +1953,7 @@
         </w:rPr>
         <w:t>Previous</w:t>
       </w:r>
+      <w:proofErr w:type="spellEnd"/>
       <w:r>
         <w:rPr>
           <w:sz w:val="28"/>
@@ -2035,6 +1982,7 @@
         </w:rPr>
         <w:t>ky ve složce. Pro vymazání obrázku použijte tlačítko “</w:t>
       </w:r>
+      <w:proofErr w:type="spellStart"/>
       <w:r>
         <w:rPr>
           <w:sz w:val="28"/>
@@ -2042,6 +1990,7 @@
         </w:rPr>
         <w:t>Delete</w:t>
       </w:r>
+      <w:proofErr w:type="spellEnd"/>
       <w:r>
         <w:rPr>
           <w:sz w:val="28"/>
@@ -2063,6 +2012,7 @@
         </w:rPr>
         <w:t xml:space="preserve"> Pokud si chcete zobrazit přehled všech obrázků, použijte tlačítko “Show </w:t>
       </w:r>
+      <w:proofErr w:type="spellStart"/>
       <w:r>
         <w:rPr>
           <w:sz w:val="28"/>
@@ -2070,6 +2020,7 @@
         </w:rPr>
         <w:t>Grid</w:t>
       </w:r>
+      <w:proofErr w:type="spellEnd"/>
       <w:r>
         <w:rPr>
           <w:sz w:val="28"/>
@@ -2082,22 +2033,9 @@
           <w:sz w:val="28"/>
           <w:szCs w:val="28"/>
         </w:rPr>
-        <w:t xml:space="preserve">astností obrázku </w:t>
-      </w:r>
-      <w:r>
-        <w:rPr>
-          <w:sz w:val="28"/>
-          <w:szCs w:val="28"/>
-        </w:rPr>
-        <w:t>slouží</w:t>
-      </w:r>
-      <w:r>
-        <w:rPr>
-          <w:sz w:val="28"/>
-          <w:szCs w:val="28"/>
-        </w:rPr>
-        <w:t xml:space="preserve"> tlačítko “</w:t>
-      </w:r>
+        <w:t>astností obrázku slouží tlačítko “</w:t>
+      </w:r>
+      <w:proofErr w:type="spellStart"/>
       <w:r>
         <w:rPr>
           <w:sz w:val="28"/>
@@ -2105,6 +2043,7 @@
         </w:rPr>
         <w:t>Properties</w:t>
       </w:r>
+      <w:proofErr w:type="spellEnd"/>
       <w:r>
         <w:rPr>
           <w:sz w:val="28"/>
@@ -2117,7 +2056,7 @@
       <w:pPr>
         <w:pStyle w:val="Nadpis2"/>
       </w:pPr>
-      <w:bookmarkStart w:name="_Toc166413807" w:id="6"/>
+      <w:bookmarkStart w:id="6" w:name="_Toc166413807"/>
       <w:r>
         <w:t>4.3 Editace obrázků</w:t>
       </w:r>
@@ -2158,6 +2097,7 @@
       </w:pPr>
       <w:r>
         <w:rPr>
+          <w:noProof/>
           <w:sz w:val="28"/>
           <w:szCs w:val="28"/>
         </w:rPr>
@@ -2199,7 +2139,7 @@
         </w:drawing>
       </w:r>
     </w:p>
-    <w:p w14:noSpellErr="1">
+    <w:p>
       <w:pPr>
         <w:pStyle w:val="Titulek"/>
         <w:jc w:val="center"/>
@@ -2208,9 +2148,8 @@
           <w:szCs w:val="28"/>
         </w:rPr>
       </w:pPr>
-      <w:bookmarkStart w:name="_Toc166413869" w:id="7"/>
-      <w:r>
-        <w:rPr/>
+      <w:bookmarkStart w:id="7" w:name="_Toc166413869"/>
+      <w:r>
         <w:t xml:space="preserve">Obrázek </w:t>
       </w:r>
       <w:r>
@@ -2232,7 +2171,6 @@
         <w:fldChar w:fldCharType="end"/>
       </w:r>
       <w:r>
-        <w:rPr/>
         <w:t>: Hlavní nabídka aplikace</w:t>
       </w:r>
       <w:bookmarkEnd w:id="7"/>
@@ -2241,8 +2179,11 @@
       <w:pPr>
         <w:pStyle w:val="Nadpis3"/>
       </w:pPr>
-      <w:bookmarkStart w:name="_Toc166413808" w:id="8"/>
-      <w:r>
+      <w:bookmarkStart w:id="8" w:name="_Toc166413808"/>
+      <w:r>
+        <w:rPr>
+          <w:noProof/>
+        </w:rPr>
         <w:drawing>
           <wp:inline distT="0" distB="0" distL="0" distR="0" wp14:anchorId="5364427C" wp14:editId="1DE101AD">
             <wp:extent cx="5760720" cy="3595370"/>
@@ -2281,14 +2222,13 @@
       </w:r>
       <w:bookmarkEnd w:id="8"/>
     </w:p>
-    <w:p w14:noSpellErr="1">
+    <w:p>
       <w:pPr>
         <w:pStyle w:val="Titulek"/>
         <w:jc w:val="center"/>
       </w:pPr>
-      <w:bookmarkStart w:name="_Toc166413870" w:id="9"/>
-      <w:r>
-        <w:rPr/>
+      <w:bookmarkStart w:id="9" w:name="_Toc166413870"/>
+      <w:r>
         <w:t xml:space="preserve">Obrázek </w:t>
       </w:r>
       <w:r>
@@ -2310,7 +2250,6 @@
         <w:fldChar w:fldCharType="end"/>
       </w:r>
       <w:r>
-        <w:rPr/>
         <w:t>: Editace obrázků</w:t>
       </w:r>
       <w:bookmarkEnd w:id="9"/>
@@ -2320,6 +2259,9 @@
         <w:keepNext/>
       </w:pPr>
       <w:r>
+        <w:rPr>
+          <w:noProof/>
+        </w:rPr>
         <w:lastRenderedPageBreak/>
         <w:drawing>
           <wp:inline distT="0" distB="0" distL="0" distR="0" wp14:anchorId="40BF139C" wp14:editId="224E72DE">
@@ -2358,14 +2300,13 @@
         </w:drawing>
       </w:r>
     </w:p>
-    <w:p w14:noSpellErr="1">
+    <w:p>
       <w:pPr>
         <w:pStyle w:val="Titulek"/>
         <w:jc w:val="center"/>
       </w:pPr>
-      <w:bookmarkStart w:name="_Toc166413871" w:id="10"/>
-      <w:r>
-        <w:rPr/>
+      <w:bookmarkStart w:id="10" w:name="_Toc166413871"/>
+      <w:r>
         <w:t xml:space="preserve">Obrázek </w:t>
       </w:r>
       <w:r>
@@ -2387,7 +2328,6 @@
         <w:fldChar w:fldCharType="end"/>
       </w:r>
       <w:r>
-        <w:rPr/>
         <w:t>: Přehled všech obrázků</w:t>
       </w:r>
       <w:bookmarkEnd w:id="10"/>
@@ -2401,7 +2341,7 @@
       <w:pPr>
         <w:pStyle w:val="Nadpis3"/>
       </w:pPr>
-      <w:bookmarkStart w:name="_Toc166413809" w:id="11"/>
+      <w:bookmarkStart w:id="11" w:name="_Toc166413809"/>
       <w:r>
         <w:t>4.3.1 Změna přiblížení</w:t>
       </w:r>
@@ -2409,23 +2349,18 @@
     </w:p>
     <w:p>
       <w:r>
-        <w:rPr/>
         <w:t>Stiskněte tlačítko “Zoom” a zadejte určený násobek přiblížení. 2 = 2x přib</w:t>
       </w:r>
       <w:r>
-        <w:rPr/>
         <w:t>l</w:t>
       </w:r>
       <w:r>
-        <w:rPr/>
         <w:t>ížení, 4 = 4x přiblížení atd...</w:t>
       </w:r>
       <w:r>
-        <w:rPr/>
         <w:t xml:space="preserve"> </w:t>
       </w:r>
       <w:r>
-        <w:rPr/>
         <w:t>Velikost největšího přiblížení závisí na velikosti paměti počítače.</w:t>
       </w:r>
     </w:p>
@@ -2433,7 +2368,7 @@
       <w:pPr>
         <w:pStyle w:val="Nadpis3"/>
       </w:pPr>
-      <w:bookmarkStart w:name="_Toc166413810" w:id="12"/>
+      <w:bookmarkStart w:id="12" w:name="_Toc166413810"/>
       <w:r>
         <w:t>4.3.2 Změna kontrastu</w:t>
       </w:r>
@@ -2464,7 +2399,7 @@
       <w:pPr>
         <w:pStyle w:val="Nadpis3"/>
       </w:pPr>
-      <w:bookmarkStart w:name="_Toc166413811" w:id="13"/>
+      <w:bookmarkStart w:id="13" w:name="_Toc166413811"/>
       <w:r>
         <w:t xml:space="preserve">4.3.3 </w:t>
       </w:r>
@@ -2475,329 +2410,157 @@
     </w:p>
     <w:p>
       <w:r>
-        <w:rPr/>
         <w:t xml:space="preserve">Stiskněte tlačítko “Show in Black and </w:t>
       </w:r>
-      <w:r>
-        <w:rPr/>
+      <w:proofErr w:type="spellStart"/>
+      <w:r>
         <w:t>White</w:t>
       </w:r>
-      <w:r>
-        <w:rPr/>
+      <w:proofErr w:type="spellEnd"/>
+      <w:r>
         <w:t>” pro zobrazení černobílé verze obrázku. Stiskněte znovu pro uložení</w:t>
       </w:r>
       <w:r>
-        <w:rPr/>
         <w:t xml:space="preserve"> obrázku.</w:t>
       </w:r>
       <w:r>
-        <w:rPr/>
         <w:t xml:space="preserve"> </w:t>
       </w:r>
       <w:r>
-        <w:rPr/>
         <w:t xml:space="preserve">Tlačítkem „Show in </w:t>
       </w:r>
-      <w:r>
-        <w:rPr/>
+      <w:proofErr w:type="spellStart"/>
+      <w:r>
         <w:t>Color</w:t>
       </w:r>
-      <w:r>
-        <w:rPr/>
+      <w:proofErr w:type="spellEnd"/>
+      <w:r>
         <w:t>“ vrátíte obrázek do původní podoby.</w:t>
       </w:r>
+    </w:p>
+    <w:p>
+      <w:pPr>
+        <w:pStyle w:val="Nadpis3"/>
+      </w:pPr>
+      <w:bookmarkStart w:id="14" w:name="_Toc166413812"/>
+      <w:r>
+        <w:t>4.3.4 Změna jasu</w:t>
+      </w:r>
+      <w:bookmarkEnd w:id="14"/>
+    </w:p>
+    <w:p>
+      <w:r>
+        <w:t>Stiskněte tlačítko “</w:t>
+      </w:r>
       <w:proofErr w:type="spellStart"/>
+      <w:r>
+        <w:t>Change</w:t>
+      </w:r>
       <w:proofErr w:type="spellEnd"/>
+      <w:r>
+        <w:t xml:space="preserve"> </w:t>
+      </w:r>
+      <w:proofErr w:type="spellStart"/>
+      <w:r>
+        <w:t>brightness</w:t>
+      </w:r>
+      <w:proofErr w:type="spellEnd"/>
+      <w:r>
+        <w:t>” a posuvníkem si nastavte požadovaný jas. Obrázek můžete uložit.</w:t>
+      </w:r>
     </w:p>
     <w:p>
       <w:pPr>
         <w:pStyle w:val="Nadpis3"/>
       </w:pPr>
-      <w:bookmarkStart w:name="_Toc166413812" w:id="14"/>
-      <w:r>
-        <w:t>4.3.4 Změna jasu</w:t>
-      </w:r>
-      <w:bookmarkEnd w:id="14"/>
-    </w:p>
-    <w:p>
-      <w:pPr>
-        <w:rPr>
-          <w:noProof w:val="0"/>
-          <w:lang w:val="cs-CZ"/>
-        </w:rPr>
-      </w:pPr>
-      <w:r>
-        <w:rPr>
-          <w:noProof w:val="0"/>
-          <w:lang w:val="cs-CZ"/>
-        </w:rPr>
-        <w:t>Stiskněte</w:t>
-      </w:r>
-      <w:r>
-        <w:rPr>
-          <w:noProof w:val="0"/>
-          <w:lang w:val="cs-CZ"/>
-        </w:rPr>
+      <w:bookmarkStart w:id="15" w:name="_Toc166413813"/>
+      <w:r>
+        <w:t>4.3.5 Změna</w:t>
+      </w:r>
+      <w:r>
+        <w:t xml:space="preserve"> komprese u JPEG obrázků</w:t>
+      </w:r>
+      <w:bookmarkEnd w:id="15"/>
+    </w:p>
+    <w:p>
+      <w:r>
+        <w:t>Pomocí tlačítka „</w:t>
+      </w:r>
+      <w:proofErr w:type="spellStart"/>
+      <w:r>
+        <w:t>Change</w:t>
+      </w:r>
+      <w:proofErr w:type="spellEnd"/>
+      <w:r>
         <w:t xml:space="preserve"> </w:t>
       </w:r>
-      <w:r>
-        <w:rPr>
-          <w:noProof w:val="0"/>
-          <w:lang w:val="cs-CZ"/>
-        </w:rPr>
-        <w:t>tlačítko</w:t>
-      </w:r>
-      <w:r>
-        <w:rPr>
-          <w:noProof w:val="0"/>
-          <w:lang w:val="cs-CZ"/>
-        </w:rPr>
-        <w:t xml:space="preserve"> “</w:t>
-      </w:r>
-      <w:r>
-        <w:rPr>
-          <w:noProof w:val="0"/>
-          <w:lang w:val="cs-CZ"/>
-        </w:rPr>
+      <w:proofErr w:type="spellStart"/>
+      <w:r>
+        <w:t>compression</w:t>
+      </w:r>
+      <w:proofErr w:type="spellEnd"/>
+      <w:r>
+        <w:t>“ lze změnit kom</w:t>
+      </w:r>
+      <w:r>
+        <w:t>p</w:t>
+      </w:r>
+      <w:r>
+        <w:t xml:space="preserve">resi obrázků typu JPEG v rozmezí </w:t>
+      </w:r>
+      <w:r>
+        <w:t>1 %</w:t>
+      </w:r>
+      <w:r>
+        <w:t>-</w:t>
+      </w:r>
+      <w:r>
+        <w:t>100 %</w:t>
+      </w:r>
+      <w:r>
+        <w:t>.</w:t>
+      </w:r>
+      <w:r>
+        <w:t xml:space="preserve"> </w:t>
+      </w:r>
+      <w:r>
+        <w:t>Obrázek lze uložit.</w:t>
+      </w:r>
+    </w:p>
+    <w:p>
+      <w:pPr>
+        <w:pStyle w:val="Nadpis3"/>
+      </w:pPr>
+      <w:bookmarkStart w:id="16" w:name="_Toc166413814"/>
+      <w:r>
+        <w:t>4.3.6 Změna</w:t>
+      </w:r>
+      <w:r>
+        <w:t xml:space="preserve"> velikosti obrázku</w:t>
+      </w:r>
+      <w:bookmarkEnd w:id="16"/>
+    </w:p>
+    <w:p>
+      <w:r>
+        <w:t>Uživatel může změnit velikost obrázku pomocí tlačítka „</w:t>
+      </w:r>
+      <w:proofErr w:type="spellStart"/>
+      <w:r>
         <w:t>Change</w:t>
       </w:r>
-      <w:r>
-        <w:rPr>
-          <w:noProof w:val="0"/>
-          <w:lang w:val="cs-CZ"/>
-        </w:rPr>
+      <w:proofErr w:type="spellEnd"/>
+      <w:r>
         <w:t xml:space="preserve"> </w:t>
       </w:r>
-      <w:r>
-        <w:rPr>
-          <w:noProof w:val="0"/>
-          <w:lang w:val="cs-CZ"/>
-        </w:rPr>
-        <w:t>brightness</w:t>
-      </w:r>
-      <w:r>
-        <w:rPr>
-          <w:noProof w:val="0"/>
-          <w:lang w:val="cs-CZ"/>
-        </w:rPr>
-        <w:t xml:space="preserve">” a </w:t>
-      </w:r>
-      <w:r>
-        <w:rPr>
-          <w:noProof w:val="0"/>
-          <w:lang w:val="cs-CZ"/>
-        </w:rPr>
-        <w:t>posuvníkem</w:t>
-      </w:r>
-      <w:r>
-        <w:rPr>
-          <w:noProof w:val="0"/>
-          <w:lang w:val="cs-CZ"/>
-        </w:rPr>
-        <w:t xml:space="preserve"> </w:t>
-      </w:r>
-      <w:r>
-        <w:rPr>
-          <w:noProof w:val="0"/>
-          <w:lang w:val="cs-CZ"/>
-        </w:rPr>
-        <w:t>si</w:t>
-      </w:r>
-      <w:r>
-        <w:rPr>
-          <w:noProof w:val="0"/>
-          <w:lang w:val="cs-CZ"/>
-        </w:rPr>
-        <w:t xml:space="preserve"> </w:t>
-      </w:r>
-      <w:r>
-        <w:rPr>
-          <w:noProof w:val="0"/>
-          <w:lang w:val="cs-CZ"/>
-        </w:rPr>
-        <w:t>nastavte</w:t>
-      </w:r>
-      <w:r>
-        <w:rPr>
-          <w:noProof w:val="0"/>
-          <w:lang w:val="cs-CZ"/>
-        </w:rPr>
-        <w:t xml:space="preserve"> </w:t>
-      </w:r>
-      <w:r>
-        <w:rPr>
-          <w:noProof w:val="0"/>
-          <w:lang w:val="cs-CZ"/>
-        </w:rPr>
-        <w:t>požadovaný</w:t>
-      </w:r>
-      <w:r>
-        <w:rPr>
-          <w:noProof w:val="0"/>
-          <w:lang w:val="cs-CZ"/>
-        </w:rPr>
-        <w:t xml:space="preserve"> </w:t>
-      </w:r>
-      <w:r>
-        <w:rPr>
-          <w:noProof w:val="0"/>
-          <w:lang w:val="cs-CZ"/>
-        </w:rPr>
-        <w:t>jas.</w:t>
-      </w:r>
-      <w:r>
-        <w:rPr>
-          <w:noProof w:val="0"/>
-          <w:lang w:val="cs-CZ"/>
-        </w:rPr>
-        <w:t xml:space="preserve"> </w:t>
-      </w:r>
-      <w:r>
-        <w:rPr>
-          <w:noProof w:val="0"/>
-          <w:lang w:val="cs-CZ"/>
-        </w:rPr>
-        <w:t>Obrázek</w:t>
-      </w:r>
-      <w:r>
-        <w:rPr>
-          <w:noProof w:val="0"/>
-          <w:lang w:val="cs-CZ"/>
-        </w:rPr>
-        <w:t xml:space="preserve"> </w:t>
-      </w:r>
-      <w:r>
-        <w:rPr>
-          <w:noProof w:val="0"/>
-          <w:lang w:val="cs-CZ"/>
-        </w:rPr>
-        <w:t>můžete</w:t>
-      </w:r>
-      <w:r>
-        <w:rPr>
-          <w:noProof w:val="0"/>
-          <w:lang w:val="cs-CZ"/>
-        </w:rPr>
-        <w:t xml:space="preserve"> </w:t>
-      </w:r>
-      <w:r>
-        <w:rPr>
-          <w:noProof w:val="0"/>
-          <w:lang w:val="cs-CZ"/>
-        </w:rPr>
-        <w:t>uložit</w:t>
-      </w:r>
-      <w:r>
-        <w:rPr>
-          <w:noProof w:val="0"/>
-          <w:lang w:val="cs-CZ"/>
-        </w:rPr>
-        <w:t>.</w:t>
-      </w:r>
-    </w:p>
-    <w:p>
-      <w:pPr>
-        <w:pStyle w:val="Nadpis3"/>
-      </w:pPr>
-      <w:bookmarkStart w:name="_Toc166413813" w:id="15"/>
-      <w:r>
-        <w:t>4.3.5 Změna</w:t>
-      </w:r>
-      <w:r>
-        <w:t xml:space="preserve"> komprese u JPEG obrázků</w:t>
-      </w:r>
-      <w:bookmarkEnd w:id="15"/>
-    </w:p>
-    <w:p>
-      <w:r>
-        <w:rPr/>
-        <w:t>Pomocí tlačítka „</w:t>
-      </w:r>
-      <w:r>
-        <w:rPr/>
-        <w:t>Change</w:t>
-      </w:r>
-      <w:r>
-        <w:rPr/>
-        <w:t xml:space="preserve"> </w:t>
-      </w:r>
-      <w:r>
-        <w:rPr/>
-        <w:t>compression</w:t>
-      </w:r>
-      <w:r>
-        <w:rPr/>
-        <w:t>“ lze změnit kom</w:t>
-      </w:r>
-      <w:r>
-        <w:rPr/>
-        <w:t>p</w:t>
-      </w:r>
-      <w:r>
-        <w:rPr/>
-        <w:t xml:space="preserve">resi obrázků typu JPEG v rozmezí </w:t>
-      </w:r>
-      <w:r>
-        <w:rPr/>
-        <w:t>1 %</w:t>
-      </w:r>
-      <w:r>
-        <w:rPr/>
-        <w:t>-</w:t>
-      </w:r>
-      <w:r>
-        <w:rPr/>
-        <w:t>100 %</w:t>
-      </w:r>
-      <w:r>
-        <w:rPr/>
-        <w:t>.</w:t>
-      </w:r>
-      <w:r>
-        <w:rPr/>
-        <w:t xml:space="preserve"> </w:t>
-      </w:r>
-      <w:r>
-        <w:rPr/>
-        <w:t>Obrázek lze uložit.</w:t>
-      </w:r>
-    </w:p>
-    <w:p>
-      <w:pPr>
-        <w:pStyle w:val="Nadpis3"/>
-      </w:pPr>
-      <w:bookmarkStart w:name="_Toc166413814" w:id="16"/>
-      <w:r>
-        <w:t>4.3.6 Změna</w:t>
-      </w:r>
-      <w:r>
-        <w:t xml:space="preserve"> velikosti obrázku</w:t>
-      </w:r>
-      <w:bookmarkEnd w:id="16"/>
-    </w:p>
-    <w:p>
-      <w:r>
-        <w:rPr/>
-        <w:t>Uživatel může změnit velikost obrázku pomocí tlačítka „</w:t>
-      </w:r>
-      <w:r>
-        <w:rPr/>
-        <w:t>Change</w:t>
-      </w:r>
-      <w:r>
-        <w:rPr/>
-        <w:t xml:space="preserve"> </w:t>
-      </w:r>
-      <w:r>
-        <w:rPr/>
+      <w:proofErr w:type="spellStart"/>
+      <w:r>
         <w:t>size</w:t>
       </w:r>
-      <w:r>
-        <w:rPr/>
+      <w:proofErr w:type="spellEnd"/>
+      <w:r>
         <w:t>“</w:t>
       </w:r>
       <w:r>
-        <w:rPr/>
         <w:t>. Velikost je závislá na poměru stran obrázku. Nelze zadat nulové nebo záporné hodnoty.</w:t>
       </w:r>
     </w:p>
@@ -2805,7 +2568,7 @@
       <w:pPr>
         <w:pStyle w:val="Nadpis1"/>
       </w:pPr>
-      <w:bookmarkStart w:name="_Toc166413815" w:id="17"/>
+      <w:bookmarkStart w:id="17" w:name="_Toc166413815"/>
       <w:r>
         <w:lastRenderedPageBreak/>
         <w:t>5. Další funkce</w:t>
@@ -2844,8 +2607,8 @@
       </w:r>
       <w:r>
         <w:rPr>
-          <w:b w:val="1"/>
-          <w:bCs w:val="1"/>
+          <w:b/>
+          <w:bCs/>
           <w:sz w:val="28"/>
           <w:szCs w:val="28"/>
         </w:rPr>
@@ -2948,7 +2711,7 @@
       <w:pPr>
         <w:pStyle w:val="Nadpis1"/>
       </w:pPr>
-      <w:bookmarkStart w:name="_Toc166413816" w:id="18"/>
+      <w:bookmarkStart w:id="18" w:name="_Toc166413816"/>
       <w:r>
         <w:t>6. Závěr</w:t>
       </w:r>
@@ -3011,6 +2774,7 @@
         </w:rPr>
         <w:t xml:space="preserve"> Aplikace neobsahuje žádné zásadní chyby. Jen možná načítání obrázků by mohlo být rychlejší. V aplikace byl použit návrhový vzor </w:t>
       </w:r>
+      <w:proofErr w:type="spellStart"/>
       <w:r>
         <w:rPr>
           <w:sz w:val="28"/>
@@ -3018,6 +2782,7 @@
         </w:rPr>
         <w:t>Strategy</w:t>
       </w:r>
+      <w:proofErr w:type="spellEnd"/>
       <w:r>
         <w:rPr>
           <w:sz w:val="28"/>
@@ -3025,6 +2790,7 @@
         </w:rPr>
         <w:t xml:space="preserve">, </w:t>
       </w:r>
+      <w:proofErr w:type="spellStart"/>
       <w:r>
         <w:rPr>
           <w:sz w:val="28"/>
@@ -3032,6 +2798,7 @@
         </w:rPr>
         <w:t>Iterator</w:t>
       </w:r>
+      <w:proofErr w:type="spellEnd"/>
       <w:r>
         <w:rPr>
           <w:sz w:val="28"/>
@@ -3050,9 +2817,9 @@
     <w:p/>
     <w:p/>
     <w:sectPr>
-      <w:pgSz w:w="11906" w:h="16838" w:orient="portrait"/>
+      <w:pgSz w:w="11906" w:h="16838"/>
       <w:pgMar w:top="1417" w:right="1417" w:bottom="1417" w:left="1417" w:header="708" w:footer="708" w:gutter="0"/>
-      <w:cols w:equalWidth="1" w:space="708" w:num="1"/>
+      <w:cols w:space="708"/>
       <w:docGrid w:linePitch="360"/>
     </w:sectPr>
   </w:body>
@@ -3128,7 +2895,7 @@
       <w:r>
         <w:t xml:space="preserve"> </w:t>
       </w:r>
-      <w:hyperlink w:history="1" r:id="rId1">
+      <w:hyperlink r:id="rId1" w:history="1">
         <w:proofErr w:type="spellStart"/>
         <w:r>
           <w:rPr>
@@ -3486,7 +3253,7 @@
   <w:docDefaults>
     <w:rPrDefault>
       <w:rPr>
-        <w:rFonts w:asciiTheme="minorHAnsi" w:hAnsiTheme="minorHAnsi" w:eastAsiaTheme="minorHAnsi" w:cstheme="minorBidi"/>
+        <w:rFonts w:asciiTheme="minorHAnsi" w:eastAsiaTheme="minorHAnsi" w:hAnsiTheme="minorHAnsi" w:cstheme="minorBidi"/>
         <w:kern w:val="2"/>
         <w:sz w:val="22"/>
         <w:szCs w:val="22"/>
@@ -3503,14 +3270,14 @@
   <w:latentStyles w:defLockedState="0" w:defUIPriority="99" w:defSemiHidden="0" w:defUnhideWhenUsed="0" w:defQFormat="0" w:count="376">
     <w:lsdException w:name="Normal" w:uiPriority="0" w:qFormat="1"/>
     <w:lsdException w:name="heading 1" w:uiPriority="9" w:qFormat="1"/>
-    <w:lsdException w:name="heading 2" w:uiPriority="9" w:semiHidden="1" w:unhideWhenUsed="1" w:qFormat="1"/>
-    <w:lsdException w:name="heading 3" w:uiPriority="9" w:semiHidden="1" w:unhideWhenUsed="1" w:qFormat="1"/>
-    <w:lsdException w:name="heading 4" w:uiPriority="9" w:semiHidden="1" w:unhideWhenUsed="1" w:qFormat="1"/>
-    <w:lsdException w:name="heading 5" w:uiPriority="9" w:semiHidden="1" w:unhideWhenUsed="1" w:qFormat="1"/>
-    <w:lsdException w:name="heading 6" w:uiPriority="9" w:semiHidden="1" w:unhideWhenUsed="1" w:qFormat="1"/>
-    <w:lsdException w:name="heading 7" w:uiPriority="9" w:semiHidden="1" w:unhideWhenUsed="1" w:qFormat="1"/>
-    <w:lsdException w:name="heading 8" w:uiPriority="9" w:semiHidden="1" w:unhideWhenUsed="1" w:qFormat="1"/>
-    <w:lsdException w:name="heading 9" w:uiPriority="9" w:semiHidden="1" w:unhideWhenUsed="1" w:qFormat="1"/>
+    <w:lsdException w:name="heading 2" w:semiHidden="1" w:uiPriority="9" w:unhideWhenUsed="1" w:qFormat="1"/>
+    <w:lsdException w:name="heading 3" w:semiHidden="1" w:uiPriority="9" w:unhideWhenUsed="1" w:qFormat="1"/>
+    <w:lsdException w:name="heading 4" w:semiHidden="1" w:uiPriority="9" w:unhideWhenUsed="1" w:qFormat="1"/>
+    <w:lsdException w:name="heading 5" w:semiHidden="1" w:uiPriority="9" w:unhideWhenUsed="1" w:qFormat="1"/>
+    <w:lsdException w:name="heading 6" w:semiHidden="1" w:uiPriority="9" w:unhideWhenUsed="1" w:qFormat="1"/>
+    <w:lsdException w:name="heading 7" w:semiHidden="1" w:uiPriority="9" w:unhideWhenUsed="1" w:qFormat="1"/>
+    <w:lsdException w:name="heading 8" w:semiHidden="1" w:uiPriority="9" w:unhideWhenUsed="1" w:qFormat="1"/>
+    <w:lsdException w:name="heading 9" w:semiHidden="1" w:uiPriority="9" w:unhideWhenUsed="1" w:qFormat="1"/>
     <w:lsdException w:name="index 1" w:semiHidden="1" w:unhideWhenUsed="1"/>
     <w:lsdException w:name="index 2" w:semiHidden="1" w:unhideWhenUsed="1"/>
     <w:lsdException w:name="index 3" w:semiHidden="1" w:unhideWhenUsed="1"/>
@@ -3520,22 +3287,22 @@
     <w:lsdException w:name="index 7" w:semiHidden="1" w:unhideWhenUsed="1"/>
     <w:lsdException w:name="index 8" w:semiHidden="1" w:unhideWhenUsed="1"/>
     <w:lsdException w:name="index 9" w:semiHidden="1" w:unhideWhenUsed="1"/>
-    <w:lsdException w:name="toc 1" w:uiPriority="39" w:semiHidden="1" w:unhideWhenUsed="1"/>
-    <w:lsdException w:name="toc 2" w:uiPriority="39" w:semiHidden="1" w:unhideWhenUsed="1"/>
-    <w:lsdException w:name="toc 3" w:uiPriority="39" w:semiHidden="1" w:unhideWhenUsed="1"/>
-    <w:lsdException w:name="toc 4" w:uiPriority="39" w:semiHidden="1" w:unhideWhenUsed="1"/>
-    <w:lsdException w:name="toc 5" w:uiPriority="39" w:semiHidden="1" w:unhideWhenUsed="1"/>
-    <w:lsdException w:name="toc 6" w:uiPriority="39" w:semiHidden="1" w:unhideWhenUsed="1"/>
-    <w:lsdException w:name="toc 7" w:uiPriority="39" w:semiHidden="1" w:unhideWhenUsed="1"/>
-    <w:lsdException w:name="toc 8" w:uiPriority="39" w:semiHidden="1" w:unhideWhenUsed="1"/>
-    <w:lsdException w:name="toc 9" w:uiPriority="39" w:semiHidden="1" w:unhideWhenUsed="1"/>
+    <w:lsdException w:name="toc 1" w:semiHidden="1" w:uiPriority="39" w:unhideWhenUsed="1"/>
+    <w:lsdException w:name="toc 2" w:semiHidden="1" w:uiPriority="39" w:unhideWhenUsed="1"/>
+    <w:lsdException w:name="toc 3" w:semiHidden="1" w:uiPriority="39" w:unhideWhenUsed="1"/>
+    <w:lsdException w:name="toc 4" w:semiHidden="1" w:uiPriority="39" w:unhideWhenUsed="1"/>
+    <w:lsdException w:name="toc 5" w:semiHidden="1" w:uiPriority="39" w:unhideWhenUsed="1"/>
+    <w:lsdException w:name="toc 6" w:semiHidden="1" w:uiPriority="39" w:unhideWhenUsed="1"/>
+    <w:lsdException w:name="toc 7" w:semiHidden="1" w:uiPriority="39" w:unhideWhenUsed="1"/>
+    <w:lsdException w:name="toc 8" w:semiHidden="1" w:uiPriority="39" w:unhideWhenUsed="1"/>
+    <w:lsdException w:name="toc 9" w:semiHidden="1" w:uiPriority="39" w:unhideWhenUsed="1"/>
     <w:lsdException w:name="Normal Indent" w:semiHidden="1" w:unhideWhenUsed="1"/>
     <w:lsdException w:name="footnote text" w:semiHidden="1" w:unhideWhenUsed="1"/>
     <w:lsdException w:name="annotation text" w:semiHidden="1" w:unhideWhenUsed="1"/>
     <w:lsdException w:name="header" w:semiHidden="1" w:unhideWhenUsed="1"/>
     <w:lsdException w:name="footer" w:semiHidden="1" w:unhideWhenUsed="1"/>
     <w:lsdException w:name="index heading" w:semiHidden="1" w:unhideWhenUsed="1"/>
-    <w:lsdException w:name="caption" w:uiPriority="35" w:semiHidden="1" w:unhideWhenUsed="1" w:qFormat="1"/>
+    <w:lsdException w:name="caption" w:semiHidden="1" w:uiPriority="35" w:unhideWhenUsed="1" w:qFormat="1"/>
     <w:lsdException w:name="table of figures" w:semiHidden="1" w:unhideWhenUsed="1"/>
     <w:lsdException w:name="envelope address" w:semiHidden="1" w:unhideWhenUsed="1"/>
     <w:lsdException w:name="envelope return" w:semiHidden="1" w:unhideWhenUsed="1"/>
@@ -3566,7 +3333,7 @@
     <w:lsdException w:name="Title" w:uiPriority="10" w:qFormat="1"/>
     <w:lsdException w:name="Closing" w:semiHidden="1" w:unhideWhenUsed="1"/>
     <w:lsdException w:name="Signature" w:semiHidden="1" w:unhideWhenUsed="1"/>
-    <w:lsdException w:name="Default Paragraph Font" w:uiPriority="1" w:semiHidden="1" w:unhideWhenUsed="1"/>
+    <w:lsdException w:name="Default Paragraph Font" w:semiHidden="1" w:uiPriority="1" w:unhideWhenUsed="1"/>
     <w:lsdException w:name="Body Text" w:semiHidden="1" w:unhideWhenUsed="1"/>
     <w:lsdException w:name="Body Text Indent" w:semiHidden="1" w:unhideWhenUsed="1"/>
     <w:lsdException w:name="List Continue" w:semiHidden="1" w:unhideWhenUsed="1"/>
@@ -3766,8 +3533,8 @@
     <w:lsdException w:name="Subtle Reference" w:uiPriority="31" w:qFormat="1"/>
     <w:lsdException w:name="Intense Reference" w:uiPriority="32" w:qFormat="1"/>
     <w:lsdException w:name="Book Title" w:uiPriority="33" w:qFormat="1"/>
-    <w:lsdException w:name="Bibliography" w:uiPriority="37" w:semiHidden="1" w:unhideWhenUsed="1"/>
-    <w:lsdException w:name="TOC Heading" w:uiPriority="39" w:semiHidden="1" w:unhideWhenUsed="1" w:qFormat="1"/>
+    <w:lsdException w:name="Bibliography" w:semiHidden="1" w:uiPriority="37" w:unhideWhenUsed="1"/>
+    <w:lsdException w:name="TOC Heading" w:semiHidden="1" w:uiPriority="39" w:unhideWhenUsed="1" w:qFormat="1"/>
     <w:lsdException w:name="Plain Table 1" w:uiPriority="41"/>
     <w:lsdException w:name="Plain Table 2" w:uiPriority="42"/>
     <w:lsdException w:name="Plain Table 3" w:uiPriority="43"/>
@@ -3878,7 +3645,7 @@
     <w:lsdException w:name="Unresolved Mention" w:semiHidden="1" w:unhideWhenUsed="1"/>
     <w:lsdException w:name="Smart Link" w:semiHidden="1" w:unhideWhenUsed="1"/>
   </w:latentStyles>
-  <w:style w:type="paragraph" w:styleId="Normln" w:default="1">
+  <w:style w:type="paragraph" w:default="1" w:styleId="Normln">
     <w:name w:val="Normal"/>
     <w:qFormat/>
     <w:rsid w:val="3940B28B"/>
@@ -3898,7 +3665,7 @@
       <w:outlineLvl w:val="0"/>
     </w:pPr>
     <w:rPr>
-      <w:rFonts w:asciiTheme="majorHAnsi" w:hAnsiTheme="majorHAnsi" w:eastAsiaTheme="majorEastAsia" w:cstheme="majorBidi"/>
+      <w:rFonts w:asciiTheme="majorHAnsi" w:eastAsiaTheme="majorEastAsia" w:hAnsiTheme="majorHAnsi" w:cstheme="majorBidi"/>
       <w:color w:val="2F5496" w:themeColor="accent1" w:themeShade="BF"/>
       <w:sz w:val="32"/>
       <w:szCs w:val="32"/>
@@ -3920,7 +3687,7 @@
       <w:outlineLvl w:val="1"/>
     </w:pPr>
     <w:rPr>
-      <w:rFonts w:asciiTheme="majorHAnsi" w:hAnsiTheme="majorHAnsi" w:eastAsiaTheme="majorEastAsia" w:cstheme="majorBidi"/>
+      <w:rFonts w:asciiTheme="majorHAnsi" w:eastAsiaTheme="majorEastAsia" w:hAnsiTheme="majorHAnsi" w:cstheme="majorBidi"/>
       <w:color w:val="2F5496" w:themeColor="accent1" w:themeShade="BF"/>
       <w:sz w:val="26"/>
       <w:szCs w:val="26"/>
@@ -3942,7 +3709,7 @@
       <w:outlineLvl w:val="2"/>
     </w:pPr>
     <w:rPr>
-      <w:rFonts w:asciiTheme="majorHAnsi" w:hAnsiTheme="majorHAnsi" w:eastAsiaTheme="majorEastAsia" w:cstheme="majorBidi"/>
+      <w:rFonts w:asciiTheme="majorHAnsi" w:eastAsiaTheme="majorEastAsia" w:hAnsiTheme="majorHAnsi" w:cstheme="majorBidi"/>
       <w:color w:val="1F3763"/>
       <w:sz w:val="24"/>
       <w:szCs w:val="24"/>
@@ -3963,7 +3730,7 @@
       <w:outlineLvl w:val="3"/>
     </w:pPr>
     <w:rPr>
-      <w:rFonts w:asciiTheme="majorHAnsi" w:hAnsiTheme="majorHAnsi" w:eastAsiaTheme="majorEastAsia" w:cstheme="majorBidi"/>
+      <w:rFonts w:asciiTheme="majorHAnsi" w:eastAsiaTheme="majorEastAsia" w:hAnsiTheme="majorHAnsi" w:cstheme="majorBidi"/>
       <w:i/>
       <w:iCs/>
       <w:color w:val="2F5496" w:themeColor="accent1" w:themeShade="BF"/>
@@ -3984,7 +3751,7 @@
       <w:outlineLvl w:val="4"/>
     </w:pPr>
     <w:rPr>
-      <w:rFonts w:asciiTheme="majorHAnsi" w:hAnsiTheme="majorHAnsi" w:eastAsiaTheme="majorEastAsia" w:cstheme="majorBidi"/>
+      <w:rFonts w:asciiTheme="majorHAnsi" w:eastAsiaTheme="majorEastAsia" w:hAnsiTheme="majorHAnsi" w:cstheme="majorBidi"/>
       <w:color w:val="2F5496" w:themeColor="accent1" w:themeShade="BF"/>
     </w:rPr>
   </w:style>
@@ -4003,7 +3770,7 @@
       <w:outlineLvl w:val="5"/>
     </w:pPr>
     <w:rPr>
-      <w:rFonts w:asciiTheme="majorHAnsi" w:hAnsiTheme="majorHAnsi" w:eastAsiaTheme="majorEastAsia" w:cstheme="majorBidi"/>
+      <w:rFonts w:asciiTheme="majorHAnsi" w:eastAsiaTheme="majorEastAsia" w:hAnsiTheme="majorHAnsi" w:cstheme="majorBidi"/>
       <w:color w:val="1F3763"/>
     </w:rPr>
   </w:style>
@@ -4022,7 +3789,7 @@
       <w:outlineLvl w:val="6"/>
     </w:pPr>
     <w:rPr>
-      <w:rFonts w:asciiTheme="majorHAnsi" w:hAnsiTheme="majorHAnsi" w:eastAsiaTheme="majorEastAsia" w:cstheme="majorBidi"/>
+      <w:rFonts w:asciiTheme="majorHAnsi" w:eastAsiaTheme="majorEastAsia" w:hAnsiTheme="majorHAnsi" w:cstheme="majorBidi"/>
       <w:i/>
       <w:iCs/>
       <w:color w:val="1F3763"/>
@@ -4043,7 +3810,7 @@
       <w:outlineLvl w:val="7"/>
     </w:pPr>
     <w:rPr>
-      <w:rFonts w:asciiTheme="majorHAnsi" w:hAnsiTheme="majorHAnsi" w:eastAsiaTheme="majorEastAsia" w:cstheme="majorBidi"/>
+      <w:rFonts w:asciiTheme="majorHAnsi" w:eastAsiaTheme="majorEastAsia" w:hAnsiTheme="majorHAnsi" w:cstheme="majorBidi"/>
       <w:color w:val="272727"/>
       <w:sz w:val="21"/>
       <w:szCs w:val="21"/>
@@ -4064,7 +3831,7 @@
       <w:outlineLvl w:val="8"/>
     </w:pPr>
     <w:rPr>
-      <w:rFonts w:asciiTheme="majorHAnsi" w:hAnsiTheme="majorHAnsi" w:eastAsiaTheme="majorEastAsia" w:cstheme="majorBidi"/>
+      <w:rFonts w:asciiTheme="majorHAnsi" w:eastAsiaTheme="majorEastAsia" w:hAnsiTheme="majorHAnsi" w:cstheme="majorBidi"/>
       <w:i/>
       <w:iCs/>
       <w:color w:val="272727"/>
@@ -4072,13 +3839,13 @@
       <w:szCs w:val="21"/>
     </w:rPr>
   </w:style>
-  <w:style w:type="character" w:styleId="Standardnpsmoodstavce" w:default="1">
+  <w:style w:type="character" w:default="1" w:styleId="Standardnpsmoodstavce">
     <w:name w:val="Default Paragraph Font"/>
     <w:uiPriority w:val="1"/>
     <w:semiHidden/>
     <w:unhideWhenUsed/>
   </w:style>
-  <w:style w:type="table" w:styleId="Normlntabulka" w:default="1">
+  <w:style w:type="table" w:default="1" w:styleId="Normlntabulka">
     <w:name w:val="Normal Table"/>
     <w:uiPriority w:val="99"/>
     <w:semiHidden/>
@@ -4093,7 +3860,7 @@
       </w:tblCellMar>
     </w:tblPr>
   </w:style>
-  <w:style w:type="numbering" w:styleId="Bezseznamu" w:default="1">
+  <w:style w:type="numbering" w:default="1" w:styleId="Bezseznamu">
     <w:name w:val="No List"/>
     <w:uiPriority w:val="99"/>
     <w:semiHidden/>
@@ -4112,46 +3879,46 @@
       <w:contextualSpacing/>
     </w:pPr>
     <w:rPr>
-      <w:rFonts w:asciiTheme="majorHAnsi" w:hAnsiTheme="majorHAnsi" w:eastAsiaTheme="majorEastAsia" w:cstheme="majorBidi"/>
+      <w:rFonts w:asciiTheme="majorHAnsi" w:eastAsiaTheme="majorEastAsia" w:hAnsiTheme="majorHAnsi" w:cstheme="majorBidi"/>
       <w:sz w:val="56"/>
       <w:szCs w:val="56"/>
     </w:rPr>
   </w:style>
-  <w:style w:type="character" w:styleId="NzevChar" w:customStyle="1">
+  <w:style w:type="character" w:customStyle="1" w:styleId="NzevChar">
     <w:name w:val="Název Char"/>
     <w:basedOn w:val="Standardnpsmoodstavce"/>
     <w:link w:val="Nzev"/>
     <w:uiPriority w:val="10"/>
     <w:rsid w:val="00545E9D"/>
     <w:rPr>
-      <w:rFonts w:asciiTheme="majorHAnsi" w:hAnsiTheme="majorHAnsi" w:eastAsiaTheme="majorEastAsia" w:cstheme="majorBidi"/>
+      <w:rFonts w:asciiTheme="majorHAnsi" w:eastAsiaTheme="majorEastAsia" w:hAnsiTheme="majorHAnsi" w:cstheme="majorBidi"/>
       <w:spacing w:val="-10"/>
       <w:kern w:val="28"/>
       <w:sz w:val="56"/>
       <w:szCs w:val="56"/>
     </w:rPr>
   </w:style>
-  <w:style w:type="character" w:styleId="Nadpis1Char" w:customStyle="1">
+  <w:style w:type="character" w:customStyle="1" w:styleId="Nadpis1Char">
     <w:name w:val="Nadpis 1 Char"/>
     <w:basedOn w:val="Standardnpsmoodstavce"/>
     <w:link w:val="Nadpis1"/>
     <w:uiPriority w:val="9"/>
     <w:rsid w:val="003C79F2"/>
     <w:rPr>
-      <w:rFonts w:asciiTheme="majorHAnsi" w:hAnsiTheme="majorHAnsi" w:eastAsiaTheme="majorEastAsia" w:cstheme="majorBidi"/>
+      <w:rFonts w:asciiTheme="majorHAnsi" w:eastAsiaTheme="majorEastAsia" w:hAnsiTheme="majorHAnsi" w:cstheme="majorBidi"/>
       <w:color w:val="2F5496" w:themeColor="accent1" w:themeShade="BF"/>
       <w:sz w:val="32"/>
       <w:szCs w:val="32"/>
     </w:rPr>
   </w:style>
-  <w:style w:type="character" w:styleId="Nadpis2Char" w:customStyle="1">
+  <w:style w:type="character" w:customStyle="1" w:styleId="Nadpis2Char">
     <w:name w:val="Nadpis 2 Char"/>
     <w:basedOn w:val="Standardnpsmoodstavce"/>
     <w:link w:val="Nadpis2"/>
     <w:uiPriority w:val="9"/>
     <w:rsid w:val="00A707A2"/>
     <w:rPr>
-      <w:rFonts w:asciiTheme="majorHAnsi" w:hAnsiTheme="majorHAnsi" w:eastAsiaTheme="majorEastAsia" w:cstheme="majorBidi"/>
+      <w:rFonts w:asciiTheme="majorHAnsi" w:eastAsiaTheme="majorEastAsia" w:hAnsiTheme="majorHAnsi" w:cstheme="majorBidi"/>
       <w:color w:val="2F5496" w:themeColor="accent1" w:themeShade="BF"/>
       <w:sz w:val="26"/>
       <w:szCs w:val="26"/>
@@ -4181,7 +3948,7 @@
       <w:color w:val="5A5A5A"/>
     </w:rPr>
   </w:style>
-  <w:style w:type="character" w:styleId="PodnadpisChar" w:customStyle="1">
+  <w:style w:type="character" w:customStyle="1" w:styleId="PodnadpisChar">
     <w:name w:val="Podnadpis Char"/>
     <w:basedOn w:val="Standardnpsmoodstavce"/>
     <w:link w:val="Podnadpis"/>
@@ -4433,13 +4200,13 @@
       <w:spacing w:after="0" w:line="240" w:lineRule="auto"/>
     </w:pPr>
   </w:style>
-  <w:style w:type="character" w:styleId="Nadpis3Char" w:customStyle="1">
+  <w:style w:type="character" w:customStyle="1" w:styleId="Nadpis3Char">
     <w:name w:val="Nadpis 3 Char"/>
     <w:basedOn w:val="Standardnpsmoodstavce"/>
     <w:link w:val="Nadpis3"/>
     <w:uiPriority w:val="9"/>
     <w:rPr>
-      <w:rFonts w:asciiTheme="majorHAnsi" w:hAnsiTheme="majorHAnsi" w:eastAsiaTheme="majorEastAsia" w:cstheme="majorBidi"/>
+      <w:rFonts w:asciiTheme="majorHAnsi" w:eastAsiaTheme="majorEastAsia" w:hAnsiTheme="majorHAnsi" w:cstheme="majorBidi"/>
       <w:color w:val="1F3763" w:themeColor="accent1" w:themeShade="7F"/>
       <w:sz w:val="24"/>
       <w:szCs w:val="24"/>

</xml_diff>